<commit_message>
Gráfico funcionando, coletando dados do banco.
</commit_message>
<xml_diff>
--- a/Documentos/Documentação Inicial - Golden Order.docx
+++ b/Documentos/Documentação Inicial - Golden Order.docx
@@ -18,10 +18,10 @@
           <w:noProof/>
         </w:rPr>
         <w:drawing>
-          <wp:anchor distT="0" distB="0" distL="0" distR="0" simplePos="0" relativeHeight="251652608" behindDoc="1" locked="0" layoutInCell="1" allowOverlap="1" wp14:anchorId="5D996062" wp14:editId="544FD9ED">
+          <wp:anchor distT="0" distB="0" distL="0" distR="0" simplePos="0" relativeHeight="251652608" behindDoc="1" locked="0" layoutInCell="1" allowOverlap="1" wp14:anchorId="5D996062" wp14:editId="33742BCC">
             <wp:simplePos x="0" y="0"/>
             <wp:positionH relativeFrom="page">
-              <wp:posOffset>5080</wp:posOffset>
+              <wp:align>left</wp:align>
             </wp:positionH>
             <wp:positionV relativeFrom="page">
               <wp:align>bottom</wp:align>
@@ -82,6 +82,7 @@
       <w:pPr>
         <w:pStyle w:val="Ttulo2"/>
         <w:spacing w:before="93"/>
+        <w:jc w:val="left"/>
         <w:rPr>
           <w:color w:val="2D5294"/>
           <w:lang w:val="pt-BR"/>
@@ -92,87 +93,220 @@
       <w:pPr>
         <w:pStyle w:val="Ttulo2"/>
         <w:spacing w:before="93"/>
-        <w:rPr>
-          <w:sz w:val="32"/>
-          <w:szCs w:val="32"/>
+        <w:jc w:val="left"/>
+        <w:rPr>
+          <w:color w:val="2D5294"/>
           <w:lang w:val="pt-BR"/>
         </w:rPr>
       </w:pPr>
-      <w:r>
+    </w:p>
+    <w:p>
+      <w:pPr>
+        <w:pStyle w:val="Ttulo2"/>
+        <w:spacing w:before="93"/>
+        <w:jc w:val="left"/>
         <w:rPr>
           <w:color w:val="2D5294"/>
-          <w:sz w:val="32"/>
-          <w:szCs w:val="32"/>
           <w:lang w:val="pt-BR"/>
         </w:rPr>
-        <w:t>São</w:t>
-      </w:r>
-      <w:r>
+      </w:pPr>
+    </w:p>
+    <w:p>
+      <w:pPr>
+        <w:pStyle w:val="Ttulo2"/>
+        <w:spacing w:before="93"/>
+        <w:jc w:val="left"/>
         <w:rPr>
           <w:color w:val="2D5294"/>
-          <w:spacing w:val="-10"/>
-          <w:sz w:val="32"/>
-          <w:szCs w:val="32"/>
           <w:lang w:val="pt-BR"/>
         </w:rPr>
-        <w:t xml:space="preserve"> </w:t>
-      </w:r>
-      <w:r>
+      </w:pPr>
+    </w:p>
+    <w:p>
+      <w:pPr>
+        <w:pStyle w:val="Ttulo2"/>
+        <w:spacing w:before="93"/>
+        <w:jc w:val="left"/>
         <w:rPr>
           <w:color w:val="2D5294"/>
-          <w:sz w:val="32"/>
-          <w:szCs w:val="32"/>
           <w:lang w:val="pt-BR"/>
         </w:rPr>
-        <w:t>Paulo</w:t>
-      </w:r>
-      <w:r>
-        <w:rPr>
-          <w:color w:val="2D5294"/>
-          <w:spacing w:val="-9"/>
-          <w:sz w:val="32"/>
-          <w:szCs w:val="32"/>
+      </w:pPr>
+    </w:p>
+    <w:p>
+      <w:pPr>
+        <w:jc w:val="center"/>
+        <w:rPr>
+          <w:rFonts w:cs="Arial"/>
+          <w:b/>
+          <w:bCs/>
+          <w:sz w:val="36"/>
+          <w:szCs w:val="36"/>
+        </w:rPr>
+      </w:pPr>
+      <w:r>
+        <w:rPr>
+          <w:rFonts w:cs="Arial"/>
+          <w:b/>
+          <w:bCs/>
+          <w:sz w:val="36"/>
+          <w:szCs w:val="36"/>
+        </w:rPr>
+        <w:t>SÃO PAULO TECH SCHOOL</w:t>
+      </w:r>
+    </w:p>
+    <w:p>
+      <w:pPr>
+        <w:jc w:val="center"/>
+        <w:rPr>
+          <w:rFonts w:cs="Arial"/>
+          <w:b/>
+          <w:bCs/>
+        </w:rPr>
+      </w:pPr>
+    </w:p>
+    <w:p>
+      <w:pPr>
+        <w:jc w:val="center"/>
+        <w:rPr>
+          <w:rFonts w:cs="Arial"/>
+          <w:b/>
+          <w:bCs/>
+        </w:rPr>
+      </w:pPr>
+    </w:p>
+    <w:p>
+      <w:pPr>
+        <w:jc w:val="center"/>
+        <w:rPr>
+          <w:rFonts w:cs="Arial"/>
+          <w:b/>
+          <w:bCs/>
+        </w:rPr>
+      </w:pPr>
+    </w:p>
+    <w:p>
+      <w:pPr>
+        <w:jc w:val="center"/>
+        <w:rPr>
+          <w:rFonts w:cs="Arial"/>
+          <w:b/>
+          <w:bCs/>
+        </w:rPr>
+      </w:pPr>
+    </w:p>
+    <w:p>
+      <w:pPr>
+        <w:jc w:val="center"/>
+        <w:rPr>
+          <w:rFonts w:cs="Arial"/>
+          <w:b/>
+          <w:bCs/>
+        </w:rPr>
+      </w:pPr>
+    </w:p>
+    <w:p>
+      <w:pPr>
+        <w:jc w:val="center"/>
+        <w:rPr>
+          <w:rFonts w:cs="Arial"/>
+          <w:b/>
+          <w:bCs/>
+        </w:rPr>
+      </w:pPr>
+    </w:p>
+    <w:p>
+      <w:pPr>
+        <w:jc w:val="center"/>
+        <w:rPr>
+          <w:rFonts w:cs="Arial"/>
+          <w:sz w:val="28"/>
+          <w:szCs w:val="28"/>
+        </w:rPr>
+      </w:pPr>
+      <w:r>
+        <w:rPr>
+          <w:rFonts w:cs="Arial"/>
+          <w:b/>
+          <w:bCs/>
+          <w:sz w:val="32"/>
+          <w:szCs w:val="32"/>
+        </w:rPr>
+        <w:t>CURSO DE TECNOLOGIA EM ANÁLISE E DESENVOLVIMENTO DE SISTEMAS</w:t>
+      </w:r>
+    </w:p>
+    <w:p>
+      <w:pPr>
+        <w:pStyle w:val="Corpodetexto"/>
+        <w:spacing w:before="5"/>
+        <w:jc w:val="center"/>
+        <w:rPr>
+          <w:b/>
+          <w:bCs/>
+          <w:sz w:val="35"/>
+          <w:szCs w:val="35"/>
+        </w:rPr>
+      </w:pPr>
+    </w:p>
+    <w:p>
+      <w:pPr>
+        <w:pStyle w:val="Corpodetexto"/>
+        <w:spacing w:before="5"/>
+        <w:jc w:val="center"/>
+        <w:rPr>
+          <w:b/>
+          <w:bCs/>
+          <w:sz w:val="35"/>
+          <w:szCs w:val="35"/>
+        </w:rPr>
+      </w:pPr>
+    </w:p>
+    <w:p>
+      <w:pPr>
+        <w:pStyle w:val="Corpodetexto"/>
+        <w:jc w:val="center"/>
+        <w:rPr>
+          <w:sz w:val="26"/>
+        </w:rPr>
+      </w:pPr>
+    </w:p>
+    <w:p>
+      <w:pPr>
+        <w:pStyle w:val="Corpodetexto"/>
+        <w:jc w:val="center"/>
+        <w:rPr>
+          <w:sz w:val="26"/>
+        </w:rPr>
+      </w:pPr>
+    </w:p>
+    <w:p>
+      <w:pPr>
+        <w:pStyle w:val="Corpodetexto"/>
+        <w:jc w:val="center"/>
+        <w:rPr>
+          <w:b/>
+          <w:bCs/>
+          <w:sz w:val="32"/>
+          <w:szCs w:val="30"/>
           <w:lang w:val="pt-BR"/>
         </w:rPr>
-        <w:t xml:space="preserve"> </w:t>
-      </w:r>
-      <w:r>
-        <w:rPr>
-          <w:color w:val="2D5294"/>
-          <w:sz w:val="32"/>
-          <w:szCs w:val="32"/>
+      </w:pPr>
+      <w:r>
+        <w:rPr>
+          <w:b/>
+          <w:bCs/>
+          <w:sz w:val="32"/>
+          <w:szCs w:val="30"/>
           <w:lang w:val="pt-BR"/>
         </w:rPr>
-        <w:t>Tech</w:t>
-      </w:r>
-      <w:r>
-        <w:rPr>
-          <w:color w:val="2D5294"/>
-          <w:spacing w:val="-8"/>
-          <w:sz w:val="32"/>
-          <w:szCs w:val="32"/>
-          <w:lang w:val="pt-BR"/>
-        </w:rPr>
-        <w:t xml:space="preserve"> </w:t>
-      </w:r>
-      <w:proofErr w:type="spellStart"/>
-      <w:r>
-        <w:rPr>
-          <w:color w:val="2D5294"/>
-          <w:sz w:val="32"/>
-          <w:szCs w:val="32"/>
-          <w:lang w:val="pt-BR"/>
-        </w:rPr>
-        <w:t>School</w:t>
-      </w:r>
-      <w:proofErr w:type="spellEnd"/>
+        <w:t>Gustavo Rezende Rodrigues da Silva</w:t>
+      </w:r>
     </w:p>
     <w:p>
       <w:pPr>
         <w:pStyle w:val="Corpodetexto"/>
-        <w:rPr>
-          <w:rFonts w:ascii="Arial"/>
-          <w:b/>
+        <w:jc w:val="center"/>
+        <w:rPr>
           <w:sz w:val="26"/>
           <w:lang w:val="pt-BR"/>
         </w:rPr>
@@ -181,9 +315,8 @@
     <w:p>
       <w:pPr>
         <w:pStyle w:val="Corpodetexto"/>
-        <w:rPr>
-          <w:rFonts w:ascii="Arial"/>
-          <w:b/>
+        <w:jc w:val="center"/>
+        <w:rPr>
           <w:sz w:val="26"/>
           <w:lang w:val="pt-BR"/>
         </w:rPr>
@@ -192,9 +325,8 @@
     <w:p>
       <w:pPr>
         <w:pStyle w:val="Corpodetexto"/>
-        <w:rPr>
-          <w:rFonts w:ascii="Arial"/>
-          <w:b/>
+        <w:jc w:val="center"/>
+        <w:rPr>
           <w:sz w:val="26"/>
           <w:lang w:val="pt-BR"/>
         </w:rPr>
@@ -203,9 +335,8 @@
     <w:p>
       <w:pPr>
         <w:pStyle w:val="Corpodetexto"/>
-        <w:rPr>
-          <w:rFonts w:ascii="Arial"/>
-          <w:b/>
+        <w:jc w:val="center"/>
+        <w:rPr>
           <w:sz w:val="26"/>
           <w:lang w:val="pt-BR"/>
         </w:rPr>
@@ -214,9 +345,8 @@
     <w:p>
       <w:pPr>
         <w:pStyle w:val="Corpodetexto"/>
-        <w:rPr>
-          <w:rFonts w:ascii="Arial"/>
-          <w:b/>
+        <w:jc w:val="center"/>
+        <w:rPr>
           <w:sz w:val="26"/>
           <w:lang w:val="pt-BR"/>
         </w:rPr>
@@ -225,435 +355,242 @@
     <w:p>
       <w:pPr>
         <w:pStyle w:val="Corpodetexto"/>
-        <w:rPr>
-          <w:rFonts w:ascii="Arial"/>
-          <w:b/>
-          <w:sz w:val="26"/>
-          <w:lang w:val="pt-BR"/>
-        </w:rPr>
-      </w:pPr>
-    </w:p>
-    <w:p>
-      <w:pPr>
-        <w:pStyle w:val="Corpodetexto"/>
-        <w:spacing w:before="9"/>
-        <w:rPr>
-          <w:rFonts w:ascii="Arial"/>
-          <w:b/>
-          <w:lang w:val="pt-BR"/>
-        </w:rPr>
-      </w:pPr>
-    </w:p>
-    <w:p>
-      <w:pPr>
-        <w:tabs>
-          <w:tab w:val="left" w:pos="2592"/>
-        </w:tabs>
-        <w:jc w:val="center"/>
-        <w:rPr>
-          <w:rFonts w:asciiTheme="minorBidi" w:hAnsiTheme="minorBidi"/>
-          <w:b/>
-          <w:bCs/>
-          <w:color w:val="0070C0"/>
-          <w:sz w:val="36"/>
-          <w:szCs w:val="36"/>
-        </w:rPr>
-      </w:pPr>
-      <w:bookmarkStart w:id="0" w:name="Análise_e_Desenvolvimento_de_Sistemas"/>
+        <w:jc w:val="center"/>
+        <w:rPr>
+          <w:b/>
+          <w:bCs/>
+          <w:sz w:val="38"/>
+          <w:szCs w:val="36"/>
+          <w:lang w:val="en-US"/>
+        </w:rPr>
+      </w:pPr>
+      <w:r>
+        <w:rPr>
+          <w:b/>
+          <w:bCs/>
+          <w:sz w:val="38"/>
+          <w:szCs w:val="36"/>
+          <w:lang w:val="en-US"/>
+        </w:rPr>
+        <w:t>GOLDEN ORDER</w:t>
+      </w:r>
+    </w:p>
+    <w:p>
+      <w:pPr>
+        <w:pStyle w:val="Ttulo2"/>
+        <w:ind w:left="0"/>
+        <w:jc w:val="left"/>
+        <w:rPr>
+          <w:color w:val="2D5294"/>
+          <w:lang w:val="en-US"/>
+        </w:rPr>
+      </w:pPr>
+      <w:bookmarkStart w:id="0" w:name="MALLHUB"/>
+      <w:bookmarkStart w:id="1" w:name="_Toc1168822509"/>
       <w:bookmarkEnd w:id="0"/>
-      <w:r>
-        <w:rPr>
-          <w:rFonts w:asciiTheme="minorBidi" w:hAnsiTheme="minorBidi"/>
-          <w:b/>
-          <w:bCs/>
-          <w:color w:val="0070C0"/>
-          <w:sz w:val="36"/>
-          <w:szCs w:val="36"/>
-        </w:rPr>
-        <w:t>Análise</w:t>
-      </w:r>
-      <w:r>
-        <w:rPr>
-          <w:rFonts w:asciiTheme="minorBidi" w:hAnsiTheme="minorBidi"/>
-          <w:b/>
-          <w:bCs/>
-          <w:color w:val="0070C0"/>
-          <w:sz w:val="36"/>
-          <w:szCs w:val="36"/>
-        </w:rPr>
-        <w:t xml:space="preserve"> e desenvolvimento de sistemas</w:t>
-      </w:r>
-    </w:p>
-    <w:p>
-      <w:pPr>
-        <w:tabs>
-          <w:tab w:val="left" w:pos="2592"/>
-        </w:tabs>
-        <w:jc w:val="center"/>
-        <w:rPr>
-          <w:rFonts w:asciiTheme="minorBidi" w:hAnsiTheme="minorBidi"/>
-          <w:color w:val="0070C0"/>
-          <w:sz w:val="36"/>
-          <w:szCs w:val="36"/>
-        </w:rPr>
-      </w:pPr>
-    </w:p>
-    <w:p>
-      <w:pPr>
-        <w:tabs>
-          <w:tab w:val="left" w:pos="2592"/>
-        </w:tabs>
-        <w:jc w:val="center"/>
-        <w:rPr>
-          <w:rFonts w:asciiTheme="minorBidi" w:hAnsiTheme="minorBidi"/>
-          <w:color w:val="0070C0"/>
-          <w:sz w:val="36"/>
-          <w:szCs w:val="36"/>
-        </w:rPr>
-      </w:pPr>
-    </w:p>
-    <w:p>
-      <w:pPr>
-        <w:tabs>
-          <w:tab w:val="left" w:pos="2592"/>
-        </w:tabs>
-        <w:jc w:val="center"/>
-        <w:rPr>
-          <w:rFonts w:asciiTheme="minorBidi" w:hAnsiTheme="minorBidi"/>
-          <w:b/>
-          <w:bCs/>
-          <w:color w:val="44546A" w:themeColor="text2"/>
-          <w:sz w:val="28"/>
-          <w:szCs w:val="28"/>
-        </w:rPr>
-      </w:pPr>
-      <w:r>
-        <w:rPr>
-          <w:rFonts w:asciiTheme="minorBidi" w:hAnsiTheme="minorBidi"/>
-          <w:b/>
-          <w:bCs/>
-          <w:color w:val="44546A" w:themeColor="text2"/>
-          <w:sz w:val="28"/>
-          <w:szCs w:val="28"/>
-        </w:rPr>
-        <w:t>Gustavo Rezende Rodrigues da Silva</w:t>
-      </w:r>
-    </w:p>
-    <w:p>
-      <w:pPr>
-        <w:tabs>
-          <w:tab w:val="left" w:pos="2592"/>
-        </w:tabs>
-        <w:jc w:val="center"/>
-        <w:rPr>
-          <w:rFonts w:asciiTheme="minorBidi" w:hAnsiTheme="minorBidi"/>
-          <w:b/>
-          <w:bCs/>
-          <w:color w:val="44546A" w:themeColor="text2"/>
-          <w:sz w:val="28"/>
-          <w:szCs w:val="28"/>
-        </w:rPr>
-      </w:pPr>
-    </w:p>
-    <w:p>
-      <w:pPr>
-        <w:tabs>
-          <w:tab w:val="left" w:pos="2592"/>
-        </w:tabs>
-        <w:jc w:val="center"/>
-        <w:rPr>
-          <w:rFonts w:asciiTheme="minorBidi" w:hAnsiTheme="minorBidi"/>
-          <w:b/>
-          <w:bCs/>
-          <w:color w:val="44546A" w:themeColor="text2"/>
-          <w:sz w:val="28"/>
-          <w:szCs w:val="28"/>
-        </w:rPr>
-      </w:pPr>
-    </w:p>
-    <w:p>
-      <w:pPr>
-        <w:tabs>
-          <w:tab w:val="left" w:pos="2592"/>
-        </w:tabs>
-        <w:jc w:val="center"/>
-        <w:rPr>
-          <w:rFonts w:asciiTheme="minorBidi" w:hAnsiTheme="minorBidi"/>
-          <w:b/>
-          <w:bCs/>
-          <w:color w:val="44546A" w:themeColor="text2"/>
-          <w:sz w:val="28"/>
-          <w:szCs w:val="28"/>
-        </w:rPr>
-      </w:pPr>
-    </w:p>
-    <w:p>
-      <w:pPr>
-        <w:tabs>
-          <w:tab w:val="left" w:pos="2592"/>
-        </w:tabs>
-        <w:jc w:val="center"/>
-        <w:rPr>
-          <w:rFonts w:asciiTheme="minorBidi" w:hAnsiTheme="minorBidi"/>
-          <w:b/>
-          <w:bCs/>
-          <w:color w:val="44546A" w:themeColor="text2"/>
-          <w:sz w:val="28"/>
-          <w:szCs w:val="28"/>
-        </w:rPr>
-      </w:pPr>
-    </w:p>
-    <w:p>
-      <w:pPr>
-        <w:tabs>
-          <w:tab w:val="left" w:pos="2592"/>
-        </w:tabs>
-        <w:jc w:val="center"/>
-        <w:rPr>
-          <w:rFonts w:asciiTheme="minorBidi" w:hAnsiTheme="minorBidi"/>
-          <w:b/>
-          <w:bCs/>
-          <w:color w:val="44546A" w:themeColor="text2"/>
-          <w:sz w:val="28"/>
-          <w:szCs w:val="28"/>
-        </w:rPr>
-      </w:pPr>
-    </w:p>
-    <w:p>
-      <w:pPr>
-        <w:tabs>
-          <w:tab w:val="left" w:pos="2592"/>
-        </w:tabs>
-        <w:jc w:val="center"/>
-        <w:rPr>
-          <w:rFonts w:asciiTheme="minorBidi" w:hAnsiTheme="minorBidi"/>
-          <w:b/>
-          <w:bCs/>
-          <w:color w:val="4472C4" w:themeColor="accent1"/>
-          <w:sz w:val="36"/>
-          <w:szCs w:val="36"/>
-        </w:rPr>
-      </w:pPr>
-      <w:r>
-        <w:rPr>
-          <w:rFonts w:asciiTheme="minorBidi" w:hAnsiTheme="minorBidi"/>
-          <w:b/>
-          <w:bCs/>
-          <w:color w:val="4472C4" w:themeColor="accent1"/>
-          <w:sz w:val="36"/>
-          <w:szCs w:val="36"/>
-        </w:rPr>
-        <w:t>Golden Order</w:t>
-      </w:r>
-    </w:p>
-    <w:p>
-      <w:pPr>
-        <w:tabs>
-          <w:tab w:val="left" w:pos="2592"/>
-        </w:tabs>
-        <w:jc w:val="center"/>
-        <w:rPr>
-          <w:rFonts w:asciiTheme="minorBidi" w:hAnsiTheme="minorBidi"/>
-          <w:b/>
-          <w:bCs/>
-          <w:color w:val="4472C4" w:themeColor="accent1"/>
-          <w:sz w:val="36"/>
-          <w:szCs w:val="36"/>
-        </w:rPr>
-      </w:pPr>
-    </w:p>
-    <w:p>
-      <w:pPr>
-        <w:tabs>
-          <w:tab w:val="left" w:pos="2592"/>
-        </w:tabs>
-        <w:jc w:val="center"/>
-        <w:rPr>
-          <w:rFonts w:asciiTheme="minorBidi" w:hAnsiTheme="minorBidi"/>
-          <w:b/>
-          <w:bCs/>
-          <w:color w:val="4472C4" w:themeColor="accent1"/>
-          <w:sz w:val="36"/>
-          <w:szCs w:val="36"/>
-        </w:rPr>
-      </w:pPr>
-    </w:p>
-    <w:p>
-      <w:pPr>
-        <w:tabs>
-          <w:tab w:val="left" w:pos="2592"/>
-        </w:tabs>
-        <w:jc w:val="center"/>
-        <w:rPr>
-          <w:rFonts w:asciiTheme="minorBidi" w:hAnsiTheme="minorBidi"/>
-          <w:b/>
-          <w:bCs/>
-          <w:color w:val="4472C4" w:themeColor="accent1"/>
-          <w:sz w:val="36"/>
-          <w:szCs w:val="36"/>
-        </w:rPr>
-      </w:pPr>
-    </w:p>
-    <w:p>
-      <w:pPr>
-        <w:tabs>
-          <w:tab w:val="left" w:pos="2592"/>
-        </w:tabs>
-        <w:jc w:val="center"/>
-        <w:rPr>
-          <w:rFonts w:asciiTheme="minorBidi" w:hAnsiTheme="minorBidi"/>
-          <w:b/>
-          <w:bCs/>
-          <w:color w:val="4472C4" w:themeColor="accent1"/>
-          <w:sz w:val="36"/>
-          <w:szCs w:val="36"/>
-        </w:rPr>
-      </w:pPr>
-    </w:p>
-    <w:p>
-      <w:pPr>
-        <w:tabs>
-          <w:tab w:val="left" w:pos="2592"/>
-        </w:tabs>
-        <w:jc w:val="center"/>
-        <w:rPr>
-          <w:rFonts w:asciiTheme="minorBidi" w:hAnsiTheme="minorBidi"/>
-          <w:b/>
-          <w:bCs/>
-          <w:color w:val="4472C4" w:themeColor="accent1"/>
-          <w:sz w:val="36"/>
-          <w:szCs w:val="36"/>
-        </w:rPr>
-      </w:pPr>
-    </w:p>
-    <w:p>
-      <w:pPr>
-        <w:tabs>
-          <w:tab w:val="left" w:pos="2592"/>
-        </w:tabs>
-        <w:jc w:val="center"/>
-        <w:rPr>
-          <w:rFonts w:asciiTheme="minorBidi" w:hAnsiTheme="minorBidi"/>
-          <w:b/>
-          <w:bCs/>
-          <w:color w:val="4472C4" w:themeColor="accent1"/>
-          <w:sz w:val="36"/>
-          <w:szCs w:val="36"/>
-        </w:rPr>
-      </w:pPr>
-      <w:r>
-        <w:rPr>
-          <w:rFonts w:asciiTheme="minorBidi" w:hAnsiTheme="minorBidi"/>
-          <w:b/>
-          <w:bCs/>
-          <w:color w:val="4472C4" w:themeColor="accent1"/>
-          <w:sz w:val="36"/>
-          <w:szCs w:val="36"/>
-        </w:rPr>
-        <w:t xml:space="preserve">São </w:t>
-      </w:r>
-      <w:proofErr w:type="spellStart"/>
-      <w:r>
-        <w:rPr>
-          <w:rFonts w:asciiTheme="minorBidi" w:hAnsiTheme="minorBidi"/>
-          <w:b/>
-          <w:bCs/>
-          <w:color w:val="4472C4" w:themeColor="accent1"/>
-          <w:sz w:val="36"/>
-          <w:szCs w:val="36"/>
-        </w:rPr>
-        <w:t>Paulo-SP</w:t>
-      </w:r>
-      <w:proofErr w:type="spellEnd"/>
-    </w:p>
-    <w:p>
-      <w:pPr>
-        <w:tabs>
-          <w:tab w:val="left" w:pos="2592"/>
-        </w:tabs>
-        <w:jc w:val="center"/>
-        <w:rPr>
-          <w:rFonts w:asciiTheme="minorBidi" w:hAnsiTheme="minorBidi"/>
-          <w:b/>
-          <w:bCs/>
-          <w:color w:val="4472C4" w:themeColor="accent1"/>
-          <w:sz w:val="36"/>
-          <w:szCs w:val="36"/>
-        </w:rPr>
-      </w:pPr>
-      <w:r>
-        <w:rPr>
-          <w:rFonts w:asciiTheme="minorBidi" w:hAnsiTheme="minorBidi"/>
-          <w:b/>
-          <w:bCs/>
-          <w:color w:val="4472C4" w:themeColor="accent1"/>
-          <w:sz w:val="36"/>
-          <w:szCs w:val="36"/>
-        </w:rPr>
-        <w:t>2022</w:t>
-      </w:r>
-    </w:p>
-    <w:p>
-      <w:pPr>
-        <w:tabs>
-          <w:tab w:val="left" w:pos="2592"/>
-        </w:tabs>
-        <w:jc w:val="center"/>
-        <w:rPr>
-          <w:rFonts w:asciiTheme="minorBidi" w:hAnsiTheme="minorBidi"/>
-          <w:b/>
-          <w:bCs/>
-          <w:color w:val="4472C4" w:themeColor="accent1"/>
-          <w:sz w:val="36"/>
-          <w:szCs w:val="36"/>
-        </w:rPr>
-      </w:pPr>
-    </w:p>
-    <w:p>
-      <w:pPr>
-        <w:tabs>
-          <w:tab w:val="left" w:pos="2592"/>
-        </w:tabs>
-        <w:jc w:val="center"/>
-        <w:rPr>
-          <w:rFonts w:asciiTheme="minorBidi" w:hAnsiTheme="minorBidi"/>
-          <w:b/>
-          <w:bCs/>
-          <w:color w:val="4472C4" w:themeColor="accent1"/>
-          <w:sz w:val="36"/>
-          <w:szCs w:val="36"/>
-        </w:rPr>
-      </w:pPr>
-    </w:p>
-    <w:p>
-      <w:pPr>
-        <w:tabs>
-          <w:tab w:val="left" w:pos="2592"/>
-        </w:tabs>
-        <w:jc w:val="center"/>
-        <w:rPr>
-          <w:rFonts w:asciiTheme="minorBidi" w:hAnsiTheme="minorBidi"/>
-          <w:b/>
-          <w:bCs/>
-          <w:color w:val="4472C4" w:themeColor="accent1"/>
-          <w:sz w:val="36"/>
-          <w:szCs w:val="36"/>
-        </w:rPr>
-      </w:pPr>
-    </w:p>
-    <w:p>
-      <w:pPr>
-        <w:tabs>
-          <w:tab w:val="left" w:pos="2592"/>
-        </w:tabs>
-        <w:jc w:val="center"/>
-        <w:rPr>
-          <w:rFonts w:asciiTheme="minorBidi" w:hAnsiTheme="minorBidi"/>
-          <w:b/>
-          <w:bCs/>
-          <w:color w:val="4472C4" w:themeColor="accent1"/>
-          <w:sz w:val="36"/>
-          <w:szCs w:val="36"/>
+      <w:bookmarkEnd w:id="1"/>
+    </w:p>
+    <w:p>
+      <w:pPr>
+        <w:tabs>
+          <w:tab w:val="left" w:pos="2592"/>
+        </w:tabs>
+        <w:jc w:val="center"/>
+        <w:rPr>
+          <w:rFonts w:asciiTheme="minorBidi" w:hAnsiTheme="minorBidi"/>
+          <w:b/>
+          <w:bCs/>
+          <w:color w:val="4472C4" w:themeColor="accent1"/>
+          <w:sz w:val="36"/>
+          <w:szCs w:val="36"/>
+          <w:lang w:val="en-US"/>
+        </w:rPr>
+      </w:pPr>
+    </w:p>
+    <w:p>
+      <w:pPr>
+        <w:tabs>
+          <w:tab w:val="left" w:pos="2592"/>
+        </w:tabs>
+        <w:jc w:val="center"/>
+        <w:rPr>
+          <w:rFonts w:asciiTheme="minorBidi" w:hAnsiTheme="minorBidi"/>
+          <w:b/>
+          <w:bCs/>
+          <w:color w:val="4472C4" w:themeColor="accent1"/>
+          <w:sz w:val="36"/>
+          <w:szCs w:val="36"/>
+          <w:lang w:val="en-US"/>
+        </w:rPr>
+      </w:pPr>
+    </w:p>
+    <w:p>
+      <w:pPr>
+        <w:tabs>
+          <w:tab w:val="left" w:pos="2592"/>
+        </w:tabs>
+        <w:jc w:val="center"/>
+        <w:rPr>
+          <w:rFonts w:asciiTheme="minorBidi" w:hAnsiTheme="minorBidi"/>
+          <w:b/>
+          <w:bCs/>
+          <w:color w:val="4472C4" w:themeColor="accent1"/>
+          <w:sz w:val="36"/>
+          <w:szCs w:val="36"/>
+          <w:lang w:val="en-US"/>
+        </w:rPr>
+      </w:pPr>
+    </w:p>
+    <w:p>
+      <w:pPr>
+        <w:tabs>
+          <w:tab w:val="left" w:pos="2592"/>
+        </w:tabs>
+        <w:jc w:val="center"/>
+        <w:rPr>
+          <w:rFonts w:asciiTheme="minorBidi" w:hAnsiTheme="minorBidi"/>
+          <w:b/>
+          <w:bCs/>
+          <w:color w:val="4472C4" w:themeColor="accent1"/>
+          <w:sz w:val="36"/>
+          <w:szCs w:val="36"/>
+          <w:lang w:val="en-US"/>
+        </w:rPr>
+      </w:pPr>
+    </w:p>
+    <w:p>
+      <w:pPr>
+        <w:tabs>
+          <w:tab w:val="left" w:pos="2592"/>
+        </w:tabs>
+        <w:jc w:val="center"/>
+        <w:rPr>
+          <w:rFonts w:asciiTheme="minorBidi" w:hAnsiTheme="minorBidi"/>
+          <w:b/>
+          <w:bCs/>
+          <w:color w:val="4472C4" w:themeColor="accent1"/>
+          <w:sz w:val="36"/>
+          <w:szCs w:val="36"/>
+          <w:lang w:val="en-US"/>
+        </w:rPr>
+      </w:pPr>
+    </w:p>
+    <w:p>
+      <w:pPr>
+        <w:tabs>
+          <w:tab w:val="left" w:pos="2592"/>
+        </w:tabs>
+        <w:jc w:val="center"/>
+        <w:rPr>
+          <w:rFonts w:asciiTheme="minorBidi" w:hAnsiTheme="minorBidi"/>
+          <w:b/>
+          <w:bCs/>
+          <w:color w:val="4472C4" w:themeColor="accent1"/>
+          <w:sz w:val="36"/>
+          <w:szCs w:val="36"/>
+          <w:lang w:val="en-US"/>
+        </w:rPr>
+      </w:pPr>
+    </w:p>
+    <w:p>
+      <w:pPr>
+        <w:tabs>
+          <w:tab w:val="left" w:pos="2592"/>
+        </w:tabs>
+        <w:jc w:val="center"/>
+        <w:rPr>
+          <w:rFonts w:asciiTheme="minorBidi" w:hAnsiTheme="minorBidi"/>
+          <w:b/>
+          <w:bCs/>
+          <w:color w:val="4472C4" w:themeColor="accent1"/>
+          <w:sz w:val="36"/>
+          <w:szCs w:val="36"/>
+          <w:lang w:val="en-US"/>
+        </w:rPr>
+      </w:pPr>
+    </w:p>
+    <w:p>
+      <w:pPr>
+        <w:tabs>
+          <w:tab w:val="left" w:pos="2592"/>
+        </w:tabs>
+        <w:jc w:val="center"/>
+        <w:rPr>
+          <w:rFonts w:asciiTheme="minorBidi" w:hAnsiTheme="minorBidi"/>
+          <w:b/>
+          <w:bCs/>
+          <w:color w:val="4472C4" w:themeColor="accent1"/>
+          <w:sz w:val="36"/>
+          <w:szCs w:val="36"/>
+          <w:lang w:val="en-US"/>
+        </w:rPr>
+      </w:pPr>
+    </w:p>
+    <w:p>
+      <w:pPr>
+        <w:tabs>
+          <w:tab w:val="left" w:pos="2592"/>
+        </w:tabs>
+        <w:jc w:val="center"/>
+        <w:rPr>
+          <w:rFonts w:asciiTheme="minorBidi" w:hAnsiTheme="minorBidi"/>
+          <w:b/>
+          <w:bCs/>
+          <w:color w:val="4472C4" w:themeColor="accent1"/>
+          <w:sz w:val="36"/>
+          <w:szCs w:val="36"/>
+          <w:lang w:val="en-US"/>
+        </w:rPr>
+      </w:pPr>
+    </w:p>
+    <w:p>
+      <w:pPr>
+        <w:tabs>
+          <w:tab w:val="left" w:pos="2592"/>
+        </w:tabs>
+        <w:jc w:val="center"/>
+        <w:rPr>
+          <w:rFonts w:asciiTheme="minorBidi" w:hAnsiTheme="minorBidi"/>
+          <w:b/>
+          <w:bCs/>
+          <w:color w:val="4472C4" w:themeColor="accent1"/>
+          <w:sz w:val="36"/>
+          <w:szCs w:val="36"/>
+          <w:lang w:val="en-US"/>
+        </w:rPr>
+      </w:pPr>
+    </w:p>
+    <w:p>
+      <w:pPr>
+        <w:tabs>
+          <w:tab w:val="left" w:pos="2592"/>
+        </w:tabs>
+        <w:jc w:val="center"/>
+        <w:rPr>
+          <w:rFonts w:asciiTheme="minorBidi" w:hAnsiTheme="minorBidi"/>
+          <w:b/>
+          <w:bCs/>
+          <w:color w:val="4472C4" w:themeColor="accent1"/>
+          <w:sz w:val="36"/>
+          <w:szCs w:val="36"/>
+          <w:lang w:val="en-US"/>
+        </w:rPr>
+      </w:pPr>
+    </w:p>
+    <w:p>
+      <w:pPr>
+        <w:tabs>
+          <w:tab w:val="left" w:pos="2592"/>
+        </w:tabs>
+        <w:jc w:val="center"/>
+        <w:rPr>
+          <w:rFonts w:asciiTheme="minorBidi" w:hAnsiTheme="minorBidi"/>
+          <w:b/>
+          <w:bCs/>
+          <w:color w:val="4472C4" w:themeColor="accent1"/>
+          <w:sz w:val="36"/>
+          <w:szCs w:val="36"/>
+          <w:lang w:val="en-US"/>
         </w:rPr>
       </w:pPr>
       <w:r>
@@ -712,6 +649,7 @@
           <w:color w:val="4472C4" w:themeColor="accent1"/>
           <w:sz w:val="36"/>
           <w:szCs w:val="36"/>
+          <w:lang w:val="en-US"/>
         </w:rPr>
         <w:t>Sumário</w:t>
       </w:r>
@@ -729,22 +667,24 @@
           <w:color w:val="4472C4" w:themeColor="accent1"/>
           <w:sz w:val="36"/>
           <w:szCs w:val="36"/>
-        </w:rPr>
-      </w:pPr>
-    </w:p>
-    <w:p>
-      <w:pPr>
-        <w:tabs>
-          <w:tab w:val="left" w:pos="2592"/>
-        </w:tabs>
-        <w:jc w:val="center"/>
-        <w:rPr>
-          <w:rFonts w:asciiTheme="minorBidi" w:hAnsiTheme="minorBidi"/>
-          <w:b/>
-          <w:bCs/>
-          <w:color w:val="4472C4" w:themeColor="accent1"/>
-          <w:sz w:val="36"/>
-          <w:szCs w:val="36"/>
+          <w:lang w:val="en-US"/>
+        </w:rPr>
+      </w:pPr>
+    </w:p>
+    <w:p>
+      <w:pPr>
+        <w:tabs>
+          <w:tab w:val="left" w:pos="2592"/>
+        </w:tabs>
+        <w:jc w:val="center"/>
+        <w:rPr>
+          <w:rFonts w:asciiTheme="minorBidi" w:hAnsiTheme="minorBidi"/>
+          <w:b/>
+          <w:bCs/>
+          <w:color w:val="4472C4" w:themeColor="accent1"/>
+          <w:sz w:val="36"/>
+          <w:szCs w:val="36"/>
+          <w:lang w:val="en-US"/>
         </w:rPr>
       </w:pPr>
     </w:p>
@@ -901,22 +841,6 @@
           <w:color w:val="4472C4" w:themeColor="accent1"/>
           <w:sz w:val="36"/>
           <w:szCs w:val="36"/>
-        </w:rPr>
-      </w:pPr>
-    </w:p>
-    <w:p>
-      <w:pPr>
-        <w:tabs>
-          <w:tab w:val="left" w:pos="2592"/>
-        </w:tabs>
-        <w:jc w:val="center"/>
-        <w:rPr>
-          <w:rFonts w:asciiTheme="minorBidi" w:hAnsiTheme="minorBidi"/>
-          <w:b/>
-          <w:bCs/>
-          <w:color w:val="44546A" w:themeColor="text2"/>
-          <w:sz w:val="28"/>
-          <w:szCs w:val="28"/>
         </w:rPr>
       </w:pPr>
     </w:p>
@@ -1161,124 +1085,6 @@
           </wp:anchor>
         </w:drawing>
       </w:r>
-    </w:p>
-    <w:p>
-      <w:pPr>
-        <w:tabs>
-          <w:tab w:val="left" w:pos="2592"/>
-        </w:tabs>
-        <w:rPr>
-          <w:rFonts w:asciiTheme="minorBidi" w:hAnsiTheme="minorBidi"/>
-          <w:b/>
-          <w:bCs/>
-          <w:color w:val="4472C4" w:themeColor="accent1"/>
-          <w:sz w:val="36"/>
-          <w:szCs w:val="36"/>
-        </w:rPr>
-      </w:pPr>
-      <w:r>
-        <w:rPr>
-          <w:rFonts w:asciiTheme="minorBidi" w:hAnsiTheme="minorBidi"/>
-          <w:b/>
-          <w:bCs/>
-          <w:color w:val="4472C4" w:themeColor="accent1"/>
-          <w:sz w:val="36"/>
-          <w:szCs w:val="36"/>
-        </w:rPr>
-        <w:lastRenderedPageBreak/>
-        <w:t>1. Contexto</w:t>
-      </w:r>
-    </w:p>
-    <w:p>
-      <w:pPr>
-        <w:tabs>
-          <w:tab w:val="left" w:pos="2592"/>
-        </w:tabs>
-        <w:rPr>
-          <w:rFonts w:asciiTheme="minorBidi" w:hAnsiTheme="minorBidi"/>
-          <w:b/>
-          <w:bCs/>
-          <w:color w:val="44546A" w:themeColor="text2"/>
-          <w:sz w:val="28"/>
-          <w:szCs w:val="28"/>
-        </w:rPr>
-      </w:pPr>
-      <w:r>
-        <w:rPr>
-          <w:rFonts w:asciiTheme="minorBidi" w:hAnsiTheme="minorBidi"/>
-          <w:b/>
-          <w:bCs/>
-          <w:color w:val="44546A" w:themeColor="text2"/>
-          <w:sz w:val="28"/>
-          <w:szCs w:val="28"/>
-        </w:rPr>
-        <w:t xml:space="preserve">O matchmaking dos jogos </w:t>
-      </w:r>
-      <w:r>
-        <w:rPr>
-          <w:rFonts w:asciiTheme="minorBidi" w:hAnsiTheme="minorBidi"/>
-          <w:b/>
-          <w:bCs/>
-          <w:color w:val="44546A" w:themeColor="text2"/>
-          <w:sz w:val="28"/>
-          <w:szCs w:val="28"/>
-        </w:rPr>
-        <w:t xml:space="preserve">desenvolvidos pela </w:t>
-      </w:r>
-      <w:proofErr w:type="spellStart"/>
-      <w:r>
-        <w:rPr>
-          <w:rFonts w:asciiTheme="minorBidi" w:hAnsiTheme="minorBidi"/>
-          <w:b/>
-          <w:bCs/>
-          <w:color w:val="44546A" w:themeColor="text2"/>
-          <w:sz w:val="28"/>
-          <w:szCs w:val="28"/>
-        </w:rPr>
-        <w:t>From</w:t>
-      </w:r>
-      <w:proofErr w:type="spellEnd"/>
-      <w:r>
-        <w:rPr>
-          <w:rFonts w:asciiTheme="minorBidi" w:hAnsiTheme="minorBidi"/>
-          <w:b/>
-          <w:bCs/>
-          <w:color w:val="44546A" w:themeColor="text2"/>
-          <w:sz w:val="28"/>
-          <w:szCs w:val="28"/>
-        </w:rPr>
-        <w:t xml:space="preserve"> Software sempre foram uma incógnita para os jogadores. A grande maioria não entende ou acaba nem tomando conhecimento desse sistema e se pergunta o do porquê não está conseguindo se conectar ou encontrar outros jogadores enquanto joga. </w:t>
-      </w:r>
-    </w:p>
-    <w:p>
-      <w:pPr>
-        <w:tabs>
-          <w:tab w:val="left" w:pos="2592"/>
-        </w:tabs>
-        <w:rPr>
-          <w:rFonts w:asciiTheme="minorBidi" w:hAnsiTheme="minorBidi"/>
-          <w:b/>
-          <w:bCs/>
-          <w:color w:val="44546A" w:themeColor="text2"/>
-          <w:sz w:val="28"/>
-          <w:szCs w:val="28"/>
-        </w:rPr>
-      </w:pPr>
-    </w:p>
-    <w:p>
-      <w:pPr>
-        <w:tabs>
-          <w:tab w:val="left" w:pos="2592"/>
-        </w:tabs>
-        <w:rPr>
-          <w:rFonts w:asciiTheme="minorBidi" w:hAnsiTheme="minorBidi"/>
-          <w:b/>
-          <w:bCs/>
-          <w:color w:val="4472C4" w:themeColor="accent1"/>
-          <w:sz w:val="36"/>
-          <w:szCs w:val="36"/>
-        </w:rPr>
-      </w:pPr>
       <w:r>
         <w:rPr>
           <w:noProof/>
@@ -1287,13 +1093,61 @@
           <w:szCs w:val="36"/>
         </w:rPr>
         <w:drawing>
-          <wp:anchor distT="0" distB="0" distL="0" distR="0" simplePos="0" relativeHeight="251661824" behindDoc="1" locked="0" layoutInCell="1" allowOverlap="1" wp14:anchorId="197AC985" wp14:editId="1691B4A8">
+          <wp:anchor distT="0" distB="0" distL="0" distR="0" simplePos="0" relativeHeight="251667968" behindDoc="1" locked="0" layoutInCell="1" allowOverlap="1" wp14:anchorId="3FE1AC80" wp14:editId="1DCD1FDF">
             <wp:simplePos x="0" y="0"/>
             <wp:positionH relativeFrom="page">
               <wp:align>right</wp:align>
             </wp:positionH>
             <wp:positionV relativeFrom="page">
-              <wp:posOffset>15240</wp:posOffset>
+              <wp:align>bottom</wp:align>
+            </wp:positionV>
+            <wp:extent cx="7559675" cy="10676890"/>
+            <wp:effectExtent l="0" t="0" r="3175" b="0"/>
+            <wp:wrapNone/>
+            <wp:docPr id="3" name="image1.png"/>
+            <wp:cNvGraphicFramePr>
+              <a:graphicFrameLocks xmlns:a="http://schemas.openxmlformats.org/drawingml/2006/main" noChangeAspect="1"/>
+            </wp:cNvGraphicFramePr>
+            <a:graphic xmlns:a="http://schemas.openxmlformats.org/drawingml/2006/main">
+              <a:graphicData uri="http://schemas.openxmlformats.org/drawingml/2006/picture">
+                <pic:pic xmlns:pic="http://schemas.openxmlformats.org/drawingml/2006/picture">
+                  <pic:nvPicPr>
+                    <pic:cNvPr id="2" name="image1.png"/>
+                    <pic:cNvPicPr/>
+                  </pic:nvPicPr>
+                  <pic:blipFill>
+                    <a:blip r:embed="rId5" cstate="print"/>
+                    <a:stretch>
+                      <a:fillRect/>
+                    </a:stretch>
+                  </pic:blipFill>
+                  <pic:spPr>
+                    <a:xfrm>
+                      <a:off x="0" y="0"/>
+                      <a:ext cx="7559675" cy="10676890"/>
+                    </a:xfrm>
+                    <a:prstGeom prst="rect">
+                      <a:avLst/>
+                    </a:prstGeom>
+                  </pic:spPr>
+                </pic:pic>
+              </a:graphicData>
+            </a:graphic>
+          </wp:anchor>
+        </w:drawing>
+      </w:r>
+      <w:r>
+        <w:rPr>
+          <w:noProof/>
+        </w:rPr>
+        <w:drawing>
+          <wp:anchor distT="0" distB="0" distL="0" distR="0" simplePos="0" relativeHeight="251661824" behindDoc="1" locked="0" layoutInCell="1" allowOverlap="1" wp14:anchorId="197AC985" wp14:editId="2CCDEA0F">
+            <wp:simplePos x="0" y="0"/>
+            <wp:positionH relativeFrom="page">
+              <wp:align>left</wp:align>
+            </wp:positionH>
+            <wp:positionV relativeFrom="page">
+              <wp:align>top</wp:align>
             </wp:positionV>
             <wp:extent cx="7560309" cy="10677395"/>
             <wp:effectExtent l="0" t="0" r="3175" b="0"/>
@@ -1330,16 +1184,147 @@
           </wp:anchor>
         </w:drawing>
       </w:r>
-      <w:r>
-        <w:rPr>
-          <w:rFonts w:asciiTheme="minorBidi" w:hAnsiTheme="minorBidi"/>
-          <w:b/>
-          <w:bCs/>
-          <w:color w:val="4472C4" w:themeColor="accent1"/>
-          <w:sz w:val="36"/>
-          <w:szCs w:val="36"/>
-        </w:rPr>
-        <w:t>2. Objetivo</w:t>
+    </w:p>
+    <w:p>
+      <w:pPr>
+        <w:pStyle w:val="PargrafodaLista"/>
+        <w:numPr>
+          <w:ilvl w:val="0"/>
+          <w:numId w:val="5"/>
+        </w:numPr>
+        <w:tabs>
+          <w:tab w:val="left" w:pos="2592"/>
+        </w:tabs>
+        <w:jc w:val="both"/>
+        <w:rPr>
+          <w:rFonts w:asciiTheme="minorBidi" w:hAnsiTheme="minorBidi"/>
+          <w:color w:val="000000" w:themeColor="text1"/>
+          <w:sz w:val="32"/>
+          <w:szCs w:val="32"/>
+        </w:rPr>
+      </w:pPr>
+      <w:r>
+        <w:rPr>
+          <w:rFonts w:asciiTheme="minorBidi" w:hAnsiTheme="minorBidi"/>
+          <w:b/>
+          <w:bCs/>
+          <w:color w:val="000000" w:themeColor="text1"/>
+          <w:sz w:val="32"/>
+          <w:szCs w:val="32"/>
+        </w:rPr>
+        <w:t xml:space="preserve"> </w:t>
+      </w:r>
+      <w:r>
+        <w:rPr>
+          <w:rFonts w:asciiTheme="minorBidi" w:hAnsiTheme="minorBidi"/>
+          <w:b/>
+          <w:bCs/>
+          <w:color w:val="000000" w:themeColor="text1"/>
+          <w:sz w:val="36"/>
+          <w:szCs w:val="36"/>
+        </w:rPr>
+        <w:t>Contexto</w:t>
+      </w:r>
+      <w:r>
+        <w:rPr>
+          <w:rFonts w:asciiTheme="minorBidi" w:hAnsiTheme="minorBidi"/>
+          <w:b/>
+          <w:bCs/>
+          <w:color w:val="000000" w:themeColor="text1"/>
+          <w:sz w:val="32"/>
+          <w:szCs w:val="32"/>
+        </w:rPr>
+        <w:t>:</w:t>
+      </w:r>
+      <w:r>
+        <w:rPr>
+          <w:rFonts w:asciiTheme="minorBidi" w:hAnsiTheme="minorBidi"/>
+          <w:color w:val="000000" w:themeColor="text1"/>
+          <w:sz w:val="32"/>
+          <w:szCs w:val="32"/>
+        </w:rPr>
+        <w:t xml:space="preserve"> </w:t>
+      </w:r>
+      <w:r>
+        <w:rPr>
+          <w:rFonts w:asciiTheme="minorBidi" w:hAnsiTheme="minorBidi"/>
+          <w:color w:val="000000" w:themeColor="text1"/>
+          <w:sz w:val="32"/>
+          <w:szCs w:val="32"/>
+        </w:rPr>
+        <w:t xml:space="preserve">O matchmaking dos jogos desenvolvidos pela </w:t>
+      </w:r>
+      <w:r>
+        <w:rPr>
+          <w:rFonts w:asciiTheme="minorBidi" w:hAnsiTheme="minorBidi"/>
+          <w:color w:val="000000" w:themeColor="text1"/>
+          <w:sz w:val="32"/>
+          <w:szCs w:val="32"/>
+        </w:rPr>
+        <w:t>From</w:t>
+      </w:r>
+      <w:r>
+        <w:rPr>
+          <w:rFonts w:asciiTheme="minorBidi" w:hAnsiTheme="minorBidi"/>
+          <w:color w:val="000000" w:themeColor="text1"/>
+          <w:sz w:val="32"/>
+          <w:szCs w:val="32"/>
+        </w:rPr>
+        <w:t xml:space="preserve"> Software sempre foram uma incógnita para os jogadores. A grande maioria não entende ou acaba </w:t>
+      </w:r>
+      <w:r>
+        <w:rPr>
+          <w:rFonts w:asciiTheme="minorBidi" w:hAnsiTheme="minorBidi"/>
+          <w:color w:val="000000" w:themeColor="text1"/>
+          <w:sz w:val="32"/>
+          <w:szCs w:val="32"/>
+        </w:rPr>
+        <w:t xml:space="preserve">não </w:t>
+      </w:r>
+      <w:r>
+        <w:rPr>
+          <w:rFonts w:asciiTheme="minorBidi" w:hAnsiTheme="minorBidi"/>
+          <w:color w:val="000000" w:themeColor="text1"/>
+          <w:sz w:val="32"/>
+          <w:szCs w:val="32"/>
+        </w:rPr>
+        <w:t>tomando conhecimento desse sistema e se pergunta</w:t>
+      </w:r>
+      <w:r>
+        <w:rPr>
+          <w:rFonts w:asciiTheme="minorBidi" w:hAnsiTheme="minorBidi"/>
+          <w:color w:val="000000" w:themeColor="text1"/>
+          <w:sz w:val="32"/>
+          <w:szCs w:val="32"/>
+        </w:rPr>
+        <w:t>m</w:t>
+      </w:r>
+      <w:r>
+        <w:rPr>
+          <w:rFonts w:asciiTheme="minorBidi" w:hAnsiTheme="minorBidi"/>
+          <w:color w:val="000000" w:themeColor="text1"/>
+          <w:sz w:val="32"/>
+          <w:szCs w:val="32"/>
+        </w:rPr>
+        <w:t xml:space="preserve"> o do porquê não est</w:t>
+      </w:r>
+      <w:r>
+        <w:rPr>
+          <w:rFonts w:asciiTheme="minorBidi" w:hAnsiTheme="minorBidi"/>
+          <w:color w:val="000000" w:themeColor="text1"/>
+          <w:sz w:val="32"/>
+          <w:szCs w:val="32"/>
+        </w:rPr>
+        <w:t>ão</w:t>
+      </w:r>
+      <w:r>
+        <w:rPr>
+          <w:rFonts w:asciiTheme="minorBidi" w:hAnsiTheme="minorBidi"/>
+          <w:color w:val="000000" w:themeColor="text1"/>
+          <w:sz w:val="32"/>
+          <w:szCs w:val="32"/>
+        </w:rPr>
+        <w:t xml:space="preserve"> conseguindo se conectar ou encontrar outros jogadores enquanto joga. </w:t>
       </w:r>
     </w:p>
     <w:p>
@@ -1356,7 +1341,126 @@
           <w:szCs w:val="28"/>
         </w:rPr>
       </w:pPr>
-      <w:r>
+    </w:p>
+    <w:p>
+      <w:pPr>
+        <w:pStyle w:val="PargrafodaLista"/>
+        <w:numPr>
+          <w:ilvl w:val="0"/>
+          <w:numId w:val="5"/>
+        </w:numPr>
+        <w:tabs>
+          <w:tab w:val="left" w:pos="2592"/>
+        </w:tabs>
+        <w:rPr>
+          <w:rFonts w:asciiTheme="minorBidi" w:hAnsiTheme="minorBidi"/>
+          <w:b/>
+          <w:bCs/>
+          <w:color w:val="000000" w:themeColor="text1"/>
+          <w:sz w:val="36"/>
+          <w:szCs w:val="36"/>
+        </w:rPr>
+      </w:pPr>
+      <w:r>
+        <w:rPr>
+          <w:rFonts w:asciiTheme="minorBidi" w:hAnsiTheme="minorBidi"/>
+          <w:b/>
+          <w:bCs/>
+          <w:color w:val="000000" w:themeColor="text1"/>
+          <w:sz w:val="36"/>
+          <w:szCs w:val="36"/>
+        </w:rPr>
+        <w:t>Objetivo</w:t>
+      </w:r>
+      <w:r>
+        <w:rPr>
+          <w:rFonts w:asciiTheme="minorBidi" w:hAnsiTheme="minorBidi"/>
+          <w:b/>
+          <w:bCs/>
+          <w:color w:val="000000" w:themeColor="text1"/>
+          <w:sz w:val="36"/>
+          <w:szCs w:val="36"/>
+        </w:rPr>
+        <w:t xml:space="preserve">: </w:t>
+      </w:r>
+      <w:r>
+        <w:rPr>
+          <w:rFonts w:asciiTheme="minorBidi" w:hAnsiTheme="minorBidi"/>
+          <w:color w:val="000000" w:themeColor="text1"/>
+          <w:sz w:val="32"/>
+          <w:szCs w:val="32"/>
+        </w:rPr>
+        <w:t xml:space="preserve">A </w:t>
+      </w:r>
+      <w:r>
+        <w:rPr>
+          <w:rFonts w:asciiTheme="minorBidi" w:hAnsiTheme="minorBidi"/>
+          <w:color w:val="000000" w:themeColor="text1"/>
+          <w:sz w:val="32"/>
+          <w:szCs w:val="32"/>
+        </w:rPr>
+        <w:t>“</w:t>
+      </w:r>
+      <w:r>
+        <w:rPr>
+          <w:rFonts w:asciiTheme="minorBidi" w:hAnsiTheme="minorBidi"/>
+          <w:color w:val="000000" w:themeColor="text1"/>
+          <w:sz w:val="32"/>
+          <w:szCs w:val="32"/>
+        </w:rPr>
+        <w:t>Golden Order</w:t>
+      </w:r>
+      <w:r>
+        <w:rPr>
+          <w:rFonts w:asciiTheme="minorBidi" w:hAnsiTheme="minorBidi"/>
+          <w:color w:val="000000" w:themeColor="text1"/>
+          <w:sz w:val="32"/>
+          <w:szCs w:val="32"/>
+        </w:rPr>
+        <w:t>”</w:t>
+      </w:r>
+      <w:r>
+        <w:rPr>
+          <w:rFonts w:asciiTheme="minorBidi" w:hAnsiTheme="minorBidi"/>
+          <w:color w:val="000000" w:themeColor="text1"/>
+          <w:sz w:val="32"/>
+          <w:szCs w:val="32"/>
+        </w:rPr>
+        <w:t xml:space="preserve"> tem como objetivo justamente isso, introduzir de maneira rápida de informar exatamente com quem o usuário conseguira se conectar no seu atual level. Além de informar em qual </w:t>
+      </w:r>
+      <w:r>
+        <w:rPr>
+          <w:rFonts w:asciiTheme="minorBidi" w:hAnsiTheme="minorBidi"/>
+          <w:color w:val="000000" w:themeColor="text1"/>
+          <w:sz w:val="32"/>
+          <w:szCs w:val="32"/>
+        </w:rPr>
+        <w:t xml:space="preserve">plataforma os usuários cadastrados </w:t>
+      </w:r>
+      <w:r>
+        <w:rPr>
+          <w:rFonts w:asciiTheme="minorBidi" w:hAnsiTheme="minorBidi"/>
+          <w:color w:val="000000" w:themeColor="text1"/>
+          <w:sz w:val="32"/>
+          <w:szCs w:val="32"/>
+        </w:rPr>
+        <w:t xml:space="preserve">se encontram de forma gráfica, fornecendo assim </w:t>
+      </w:r>
+      <w:r>
+        <w:rPr>
+          <w:rFonts w:asciiTheme="minorBidi" w:hAnsiTheme="minorBidi"/>
+          <w:color w:val="000000" w:themeColor="text1"/>
+          <w:sz w:val="32"/>
+          <w:szCs w:val="32"/>
+        </w:rPr>
+        <w:t>o conhecimento de como sua plataforma está no quesito de jogadores ativos.</w:t>
+      </w:r>
+    </w:p>
+    <w:p>
+      <w:pPr>
+        <w:tabs>
+          <w:tab w:val="left" w:pos="2592"/>
+        </w:tabs>
         <w:rPr>
           <w:rFonts w:asciiTheme="minorBidi" w:hAnsiTheme="minorBidi"/>
           <w:b/>
@@ -1365,7 +1469,35 @@
           <w:sz w:val="28"/>
           <w:szCs w:val="28"/>
         </w:rPr>
-        <w:t>A Golden Order tem como objetivo justamente isso, introduzir de maneira rápida de informar exatamente com quem o usuário conseguira se conectar no seu atual level.</w:t>
+      </w:pPr>
+    </w:p>
+    <w:p>
+      <w:pPr>
+        <w:pStyle w:val="PargrafodaLista"/>
+        <w:numPr>
+          <w:ilvl w:val="0"/>
+          <w:numId w:val="5"/>
+        </w:numPr>
+        <w:tabs>
+          <w:tab w:val="left" w:pos="2592"/>
+        </w:tabs>
+        <w:rPr>
+          <w:rFonts w:asciiTheme="minorBidi" w:hAnsiTheme="minorBidi"/>
+          <w:color w:val="000000" w:themeColor="text1"/>
+          <w:sz w:val="32"/>
+          <w:szCs w:val="32"/>
+        </w:rPr>
+      </w:pPr>
+      <w:r>
+        <w:rPr>
+          <w:rFonts w:asciiTheme="minorBidi" w:hAnsiTheme="minorBidi"/>
+          <w:b/>
+          <w:bCs/>
+          <w:color w:val="000000" w:themeColor="text1"/>
+          <w:sz w:val="36"/>
+          <w:szCs w:val="36"/>
+        </w:rPr>
+        <w:t>Justificativa:</w:t>
       </w:r>
       <w:r>
         <w:rPr>
@@ -1376,10 +1508,239 @@
           <w:sz w:val="28"/>
           <w:szCs w:val="28"/>
         </w:rPr>
-        <w:t xml:space="preserve"> Além de informar em qual level a maioria dos usuários </w:t>
-      </w:r>
-      <w:proofErr w:type="gramStart"/>
-      <w:r>
+        <w:t xml:space="preserve"> </w:t>
+      </w:r>
+      <w:r>
+        <w:rPr>
+          <w:rFonts w:asciiTheme="minorBidi" w:hAnsiTheme="minorBidi"/>
+          <w:color w:val="000000" w:themeColor="text1"/>
+          <w:sz w:val="32"/>
+          <w:szCs w:val="32"/>
+        </w:rPr>
+        <w:t xml:space="preserve">Esse projeto tem como puro objetivo auxiliar e </w:t>
+      </w:r>
+      <w:r>
+        <w:rPr>
+          <w:rFonts w:asciiTheme="minorBidi" w:hAnsiTheme="minorBidi"/>
+          <w:color w:val="000000" w:themeColor="text1"/>
+          <w:sz w:val="32"/>
+          <w:szCs w:val="32"/>
+        </w:rPr>
+        <w:t>ajudar</w:t>
+      </w:r>
+      <w:r>
+        <w:rPr>
+          <w:rFonts w:asciiTheme="minorBidi" w:hAnsiTheme="minorBidi"/>
+          <w:color w:val="000000" w:themeColor="text1"/>
+          <w:sz w:val="32"/>
+          <w:szCs w:val="32"/>
+        </w:rPr>
+        <w:t xml:space="preserve"> </w:t>
+      </w:r>
+      <w:r>
+        <w:rPr>
+          <w:rFonts w:asciiTheme="minorBidi" w:hAnsiTheme="minorBidi"/>
+          <w:color w:val="000000" w:themeColor="text1"/>
+          <w:sz w:val="32"/>
+          <w:szCs w:val="32"/>
+        </w:rPr>
+        <w:t>os jogadores</w:t>
+      </w:r>
+      <w:r>
+        <w:rPr>
+          <w:rFonts w:asciiTheme="minorBidi" w:hAnsiTheme="minorBidi"/>
+          <w:color w:val="000000" w:themeColor="text1"/>
+          <w:sz w:val="32"/>
+          <w:szCs w:val="32"/>
+        </w:rPr>
+        <w:t xml:space="preserve">, </w:t>
+      </w:r>
+      <w:r>
+        <w:rPr>
+          <w:rFonts w:asciiTheme="minorBidi" w:hAnsiTheme="minorBidi"/>
+          <w:color w:val="000000" w:themeColor="text1"/>
+          <w:sz w:val="32"/>
+          <w:szCs w:val="32"/>
+        </w:rPr>
+        <w:t>já que atualmente não existem (principalmente com a língua mãe sendo o Portug</w:t>
+      </w:r>
+      <w:r>
+        <w:rPr>
+          <w:rFonts w:asciiTheme="minorBidi" w:hAnsiTheme="minorBidi"/>
+          <w:color w:val="000000" w:themeColor="text1"/>
+          <w:sz w:val="32"/>
+          <w:szCs w:val="32"/>
+        </w:rPr>
+        <w:t>uês) muitas ferramentas externas que o fazem.</w:t>
+      </w:r>
+      <w:r>
+        <w:rPr>
+          <w:rFonts w:asciiTheme="minorBidi" w:hAnsiTheme="minorBidi"/>
+          <w:color w:val="000000" w:themeColor="text1"/>
+          <w:sz w:val="32"/>
+          <w:szCs w:val="32"/>
+        </w:rPr>
+        <w:t xml:space="preserve"> </w:t>
+      </w:r>
+      <w:r>
+        <w:rPr>
+          <w:rFonts w:asciiTheme="minorBidi" w:hAnsiTheme="minorBidi"/>
+          <w:color w:val="000000" w:themeColor="text1"/>
+          <w:sz w:val="32"/>
+          <w:szCs w:val="32"/>
+        </w:rPr>
+        <w:t xml:space="preserve">O objetivo </w:t>
+      </w:r>
+      <w:r>
+        <w:rPr>
+          <w:rFonts w:asciiTheme="minorBidi" w:hAnsiTheme="minorBidi"/>
+          <w:color w:val="000000" w:themeColor="text1"/>
+          <w:sz w:val="32"/>
+          <w:szCs w:val="32"/>
+        </w:rPr>
+        <w:t xml:space="preserve">maior é ajudar a </w:t>
+      </w:r>
+      <w:r>
+        <w:rPr>
+          <w:rFonts w:asciiTheme="minorBidi" w:hAnsiTheme="minorBidi"/>
+          <w:color w:val="000000" w:themeColor="text1"/>
+          <w:sz w:val="32"/>
+          <w:szCs w:val="32"/>
+        </w:rPr>
+        <w:t>cria</w:t>
+      </w:r>
+      <w:r>
+        <w:rPr>
+          <w:rFonts w:asciiTheme="minorBidi" w:hAnsiTheme="minorBidi"/>
+          <w:color w:val="000000" w:themeColor="text1"/>
+          <w:sz w:val="32"/>
+          <w:szCs w:val="32"/>
+        </w:rPr>
+        <w:t>r</w:t>
+      </w:r>
+      <w:r>
+        <w:rPr>
+          <w:rFonts w:asciiTheme="minorBidi" w:hAnsiTheme="minorBidi"/>
+          <w:color w:val="000000" w:themeColor="text1"/>
+          <w:sz w:val="32"/>
+          <w:szCs w:val="32"/>
+        </w:rPr>
+        <w:t xml:space="preserve"> uma comunidade de jogadores que auxiliem </w:t>
+      </w:r>
+      <w:r>
+        <w:rPr>
+          <w:rFonts w:asciiTheme="minorBidi" w:hAnsiTheme="minorBidi"/>
+          <w:color w:val="000000" w:themeColor="text1"/>
+          <w:sz w:val="32"/>
+          <w:szCs w:val="32"/>
+        </w:rPr>
+        <w:t xml:space="preserve">e ajudem </w:t>
+      </w:r>
+      <w:r>
+        <w:rPr>
+          <w:rFonts w:asciiTheme="minorBidi" w:hAnsiTheme="minorBidi"/>
+          <w:color w:val="000000" w:themeColor="text1"/>
+          <w:sz w:val="32"/>
+          <w:szCs w:val="32"/>
+        </w:rPr>
+        <w:t>u</w:t>
+      </w:r>
+      <w:r>
+        <w:rPr>
+          <w:rFonts w:asciiTheme="minorBidi" w:hAnsiTheme="minorBidi"/>
+          <w:color w:val="000000" w:themeColor="text1"/>
+          <w:sz w:val="32"/>
+          <w:szCs w:val="32"/>
+        </w:rPr>
+        <w:t>ns</w:t>
+      </w:r>
+      <w:r>
+        <w:rPr>
+          <w:rFonts w:asciiTheme="minorBidi" w:hAnsiTheme="minorBidi"/>
+          <w:color w:val="000000" w:themeColor="text1"/>
+          <w:sz w:val="32"/>
+          <w:szCs w:val="32"/>
+        </w:rPr>
+        <w:t xml:space="preserve"> aos outros</w:t>
+      </w:r>
+      <w:r>
+        <w:rPr>
+          <w:rFonts w:asciiTheme="minorBidi" w:hAnsiTheme="minorBidi"/>
+          <w:color w:val="000000" w:themeColor="text1"/>
+          <w:sz w:val="32"/>
+          <w:szCs w:val="32"/>
+        </w:rPr>
+        <w:t>. E para isso a ferramenta de saber onde a maioria deles se encontra</w:t>
+      </w:r>
+      <w:r>
+        <w:rPr>
+          <w:rFonts w:asciiTheme="minorBidi" w:hAnsiTheme="minorBidi"/>
+          <w:color w:val="000000" w:themeColor="text1"/>
+          <w:sz w:val="32"/>
+          <w:szCs w:val="32"/>
+        </w:rPr>
+        <w:t>m</w:t>
+      </w:r>
+      <w:r>
+        <w:rPr>
+          <w:rFonts w:asciiTheme="minorBidi" w:hAnsiTheme="minorBidi"/>
+          <w:color w:val="000000" w:themeColor="text1"/>
+          <w:sz w:val="32"/>
+          <w:szCs w:val="32"/>
+        </w:rPr>
+        <w:t xml:space="preserve"> e com quem é possível se conectar no momento ser</w:t>
+      </w:r>
+      <w:r>
+        <w:rPr>
+          <w:rFonts w:asciiTheme="minorBidi" w:hAnsiTheme="minorBidi"/>
+          <w:color w:val="000000" w:themeColor="text1"/>
+          <w:sz w:val="32"/>
+          <w:szCs w:val="32"/>
+        </w:rPr>
+        <w:t>ia</w:t>
+      </w:r>
+      <w:r>
+        <w:rPr>
+          <w:rFonts w:asciiTheme="minorBidi" w:hAnsiTheme="minorBidi"/>
+          <w:color w:val="000000" w:themeColor="text1"/>
+          <w:sz w:val="32"/>
+          <w:szCs w:val="32"/>
+        </w:rPr>
+        <w:t xml:space="preserve"> de extrema ajuda</w:t>
+      </w:r>
+      <w:r>
+        <w:rPr>
+          <w:rFonts w:asciiTheme="minorBidi" w:hAnsiTheme="minorBidi"/>
+          <w:color w:val="000000" w:themeColor="text1"/>
+          <w:sz w:val="32"/>
+          <w:szCs w:val="32"/>
+        </w:rPr>
+        <w:t xml:space="preserve">, e com certeza teria me ajudado quando </w:t>
+      </w:r>
+      <w:r>
+        <w:rPr>
+          <w:rFonts w:asciiTheme="minorBidi" w:hAnsiTheme="minorBidi"/>
+          <w:color w:val="000000" w:themeColor="text1"/>
+          <w:sz w:val="32"/>
+          <w:szCs w:val="32"/>
+        </w:rPr>
+        <w:t>eu jogava ativamente</w:t>
+      </w:r>
+      <w:r>
+        <w:rPr>
+          <w:rFonts w:asciiTheme="minorBidi" w:hAnsiTheme="minorBidi"/>
+          <w:color w:val="000000" w:themeColor="text1"/>
+          <w:sz w:val="32"/>
+          <w:szCs w:val="32"/>
+        </w:rPr>
+        <w:t>.</w:t>
+      </w:r>
+    </w:p>
+    <w:p>
+      <w:pPr>
+        <w:tabs>
+          <w:tab w:val="left" w:pos="2592"/>
+        </w:tabs>
         <w:rPr>
           <w:rFonts w:asciiTheme="minorBidi" w:hAnsiTheme="minorBidi"/>
           <w:b/>
@@ -1388,10 +1749,70 @@
           <w:sz w:val="28"/>
           <w:szCs w:val="28"/>
         </w:rPr>
-        <w:t>estão, conseguindo</w:t>
-      </w:r>
-      <w:proofErr w:type="gramEnd"/>
-      <w:r>
+      </w:pPr>
+    </w:p>
+    <w:p>
+      <w:pPr>
+        <w:tabs>
+          <w:tab w:val="left" w:pos="2592"/>
+        </w:tabs>
+        <w:rPr>
+          <w:rFonts w:asciiTheme="minorBidi" w:hAnsiTheme="minorBidi"/>
+          <w:b/>
+          <w:bCs/>
+          <w:color w:val="4472C4" w:themeColor="accent1"/>
+          <w:sz w:val="36"/>
+          <w:szCs w:val="36"/>
+        </w:rPr>
+      </w:pPr>
+    </w:p>
+    <w:p>
+      <w:pPr>
+        <w:tabs>
+          <w:tab w:val="left" w:pos="2592"/>
+        </w:tabs>
+        <w:rPr>
+          <w:rFonts w:asciiTheme="minorBidi" w:hAnsiTheme="minorBidi"/>
+          <w:b/>
+          <w:bCs/>
+          <w:color w:val="4472C4" w:themeColor="accent1"/>
+          <w:sz w:val="36"/>
+          <w:szCs w:val="36"/>
+        </w:rPr>
+      </w:pPr>
+    </w:p>
+    <w:p>
+      <w:pPr>
+        <w:tabs>
+          <w:tab w:val="left" w:pos="2592"/>
+        </w:tabs>
+        <w:rPr>
+          <w:rFonts w:asciiTheme="minorBidi" w:hAnsiTheme="minorBidi"/>
+          <w:b/>
+          <w:bCs/>
+          <w:color w:val="4472C4" w:themeColor="accent1"/>
+          <w:sz w:val="36"/>
+          <w:szCs w:val="36"/>
+        </w:rPr>
+      </w:pPr>
+      <w:r>
+        <w:rPr>
+          <w:rFonts w:asciiTheme="minorBidi" w:hAnsiTheme="minorBidi"/>
+          <w:b/>
+          <w:bCs/>
+          <w:color w:val="4472C4" w:themeColor="accent1"/>
+          <w:sz w:val="36"/>
+          <w:szCs w:val="36"/>
+        </w:rPr>
+        <w:lastRenderedPageBreak/>
+        <w:t>4. Escopo</w:t>
+      </w:r>
+    </w:p>
+    <w:p>
+      <w:pPr>
+        <w:tabs>
+          <w:tab w:val="left" w:pos="2592"/>
+        </w:tabs>
         <w:rPr>
           <w:rFonts w:asciiTheme="minorBidi" w:hAnsiTheme="minorBidi"/>
           <w:b/>
@@ -1400,14 +1821,8 @@
           <w:sz w:val="28"/>
           <w:szCs w:val="28"/>
         </w:rPr>
-        <w:t xml:space="preserve"> ajudá-lo a encontrar mais auxilio caso essa for sua vontade.</w:t>
-      </w:r>
-    </w:p>
-    <w:p>
-      <w:pPr>
-        <w:tabs>
-          <w:tab w:val="left" w:pos="2592"/>
-        </w:tabs>
+      </w:pPr>
+      <w:r>
         <w:rPr>
           <w:rFonts w:asciiTheme="minorBidi" w:hAnsiTheme="minorBidi"/>
           <w:b/>
@@ -1416,112 +1831,9 @@
           <w:sz w:val="28"/>
           <w:szCs w:val="28"/>
         </w:rPr>
-      </w:pPr>
-    </w:p>
-    <w:p>
-      <w:pPr>
-        <w:tabs>
-          <w:tab w:val="left" w:pos="2592"/>
-        </w:tabs>
-        <w:rPr>
-          <w:rFonts w:asciiTheme="minorBidi" w:hAnsiTheme="minorBidi"/>
-          <w:b/>
-          <w:bCs/>
-          <w:color w:val="4472C4" w:themeColor="accent1"/>
-          <w:sz w:val="36"/>
-          <w:szCs w:val="36"/>
-        </w:rPr>
-      </w:pPr>
-      <w:r>
-        <w:rPr>
-          <w:noProof/>
-          <w:color w:val="4472C4" w:themeColor="accent1"/>
-          <w:sz w:val="36"/>
-          <w:szCs w:val="36"/>
-        </w:rPr>
-        <w:drawing>
-          <wp:anchor distT="0" distB="0" distL="0" distR="0" simplePos="0" relativeHeight="251663872" behindDoc="1" locked="0" layoutInCell="1" allowOverlap="1" wp14:anchorId="1E98D89B" wp14:editId="68BA72F8">
-            <wp:simplePos x="0" y="0"/>
-            <wp:positionH relativeFrom="page">
-              <wp:align>right</wp:align>
-            </wp:positionH>
-            <wp:positionV relativeFrom="page">
-              <wp:posOffset>15240</wp:posOffset>
-            </wp:positionV>
-            <wp:extent cx="7560309" cy="10677395"/>
-            <wp:effectExtent l="0" t="0" r="3175" b="0"/>
-            <wp:wrapNone/>
-            <wp:docPr id="9" name="image1.png"/>
-            <wp:cNvGraphicFramePr>
-              <a:graphicFrameLocks xmlns:a="http://schemas.openxmlformats.org/drawingml/2006/main" noChangeAspect="1"/>
-            </wp:cNvGraphicFramePr>
-            <a:graphic xmlns:a="http://schemas.openxmlformats.org/drawingml/2006/main">
-              <a:graphicData uri="http://schemas.openxmlformats.org/drawingml/2006/picture">
-                <pic:pic xmlns:pic="http://schemas.openxmlformats.org/drawingml/2006/picture">
-                  <pic:nvPicPr>
-                    <pic:cNvPr id="2" name="image1.png"/>
-                    <pic:cNvPicPr/>
-                  </pic:nvPicPr>
-                  <pic:blipFill>
-                    <a:blip r:embed="rId5" cstate="print"/>
-                    <a:stretch>
-                      <a:fillRect/>
-                    </a:stretch>
-                  </pic:blipFill>
-                  <pic:spPr>
-                    <a:xfrm>
-                      <a:off x="0" y="0"/>
-                      <a:ext cx="7560309" cy="10677395"/>
-                    </a:xfrm>
-                    <a:prstGeom prst="rect">
-                      <a:avLst/>
-                    </a:prstGeom>
-                  </pic:spPr>
-                </pic:pic>
-              </a:graphicData>
-            </a:graphic>
-          </wp:anchor>
-        </w:drawing>
-      </w:r>
-      <w:r>
-        <w:rPr>
-          <w:rFonts w:asciiTheme="minorBidi" w:hAnsiTheme="minorBidi"/>
-          <w:b/>
-          <w:bCs/>
-          <w:color w:val="4472C4" w:themeColor="accent1"/>
-          <w:sz w:val="36"/>
-          <w:szCs w:val="36"/>
-        </w:rPr>
-        <w:t>3</w:t>
-      </w:r>
-      <w:r>
-        <w:rPr>
-          <w:rFonts w:asciiTheme="minorBidi" w:hAnsiTheme="minorBidi"/>
-          <w:b/>
-          <w:bCs/>
-          <w:color w:val="4472C4" w:themeColor="accent1"/>
-          <w:sz w:val="36"/>
-          <w:szCs w:val="36"/>
-        </w:rPr>
-        <w:t xml:space="preserve">. </w:t>
-      </w:r>
-      <w:r>
-        <w:rPr>
-          <w:rFonts w:asciiTheme="minorBidi" w:hAnsiTheme="minorBidi"/>
-          <w:b/>
-          <w:bCs/>
-          <w:color w:val="4472C4" w:themeColor="accent1"/>
-          <w:sz w:val="36"/>
-          <w:szCs w:val="36"/>
-        </w:rPr>
-        <w:t>Justificativa</w:t>
-      </w:r>
-    </w:p>
-    <w:p>
-      <w:pPr>
-        <w:tabs>
-          <w:tab w:val="left" w:pos="2592"/>
-        </w:tabs>
+        <w:t xml:space="preserve">O usuário irá se cadastrar e informar (já estando logado) o seu nível dentro do jogo. Com isso é possível identificar com quais levels ele pode se conectar no nível atual, além de ter acesso a informações de outros jogadores, podendo identificar quais leveis são os mais vantajosos </w:t>
+      </w:r>
+      <w:r>
         <w:rPr>
           <w:rFonts w:asciiTheme="minorBidi" w:hAnsiTheme="minorBidi"/>
           <w:b/>
@@ -1530,8 +1842,14 @@
           <w:sz w:val="28"/>
           <w:szCs w:val="28"/>
         </w:rPr>
-      </w:pPr>
-      <w:r>
+        <w:t>para a interação online.</w:t>
+      </w:r>
+    </w:p>
+    <w:p>
+      <w:pPr>
+        <w:tabs>
+          <w:tab w:val="left" w:pos="2592"/>
+        </w:tabs>
         <w:rPr>
           <w:rFonts w:asciiTheme="minorBidi" w:hAnsiTheme="minorBidi"/>
           <w:b/>
@@ -1540,189 +1858,61 @@
           <w:sz w:val="28"/>
           <w:szCs w:val="28"/>
         </w:rPr>
-        <w:t>Esse projeto tem como puro objetivo auxiliar e informar as pessoas, assim criando uma comunidade ou “rede” de jogadores que auxiliem um aos outros</w:t>
-      </w:r>
-      <w:r>
-        <w:rPr>
-          <w:rFonts w:asciiTheme="minorBidi" w:hAnsiTheme="minorBidi"/>
-          <w:b/>
-          <w:bCs/>
-          <w:color w:val="44546A" w:themeColor="text2"/>
-          <w:sz w:val="28"/>
-          <w:szCs w:val="28"/>
-        </w:rPr>
-        <w:t>. E para isso a ferramenta de saber onde a maioria deles se encontra e com quem é possível se conectar no momento será de extrema ajuda.</w:t>
-      </w:r>
-    </w:p>
-    <w:p>
-      <w:pPr>
-        <w:tabs>
-          <w:tab w:val="left" w:pos="2592"/>
-        </w:tabs>
-        <w:rPr>
-          <w:rFonts w:asciiTheme="minorBidi" w:hAnsiTheme="minorBidi"/>
-          <w:b/>
-          <w:bCs/>
-          <w:color w:val="44546A" w:themeColor="text2"/>
-          <w:sz w:val="28"/>
-          <w:szCs w:val="28"/>
-        </w:rPr>
-      </w:pPr>
-    </w:p>
-    <w:p>
-      <w:pPr>
-        <w:tabs>
-          <w:tab w:val="left" w:pos="2592"/>
-        </w:tabs>
-        <w:rPr>
-          <w:rFonts w:asciiTheme="minorBidi" w:hAnsiTheme="minorBidi"/>
-          <w:b/>
-          <w:bCs/>
-          <w:color w:val="4472C4" w:themeColor="accent1"/>
-          <w:sz w:val="36"/>
-          <w:szCs w:val="36"/>
-        </w:rPr>
-      </w:pPr>
-      <w:r>
-        <w:rPr>
-          <w:rFonts w:asciiTheme="minorBidi" w:hAnsiTheme="minorBidi"/>
-          <w:b/>
-          <w:bCs/>
-          <w:color w:val="4472C4" w:themeColor="accent1"/>
-          <w:sz w:val="36"/>
-          <w:szCs w:val="36"/>
-        </w:rPr>
-        <w:t>4</w:t>
-      </w:r>
-      <w:r>
-        <w:rPr>
-          <w:rFonts w:asciiTheme="minorBidi" w:hAnsiTheme="minorBidi"/>
-          <w:b/>
-          <w:bCs/>
-          <w:color w:val="4472C4" w:themeColor="accent1"/>
-          <w:sz w:val="36"/>
-          <w:szCs w:val="36"/>
-        </w:rPr>
-        <w:t xml:space="preserve">. </w:t>
-      </w:r>
-      <w:r>
-        <w:rPr>
-          <w:rFonts w:asciiTheme="minorBidi" w:hAnsiTheme="minorBidi"/>
-          <w:b/>
-          <w:bCs/>
-          <w:color w:val="4472C4" w:themeColor="accent1"/>
-          <w:sz w:val="36"/>
-          <w:szCs w:val="36"/>
-        </w:rPr>
-        <w:t>Escopo</w:t>
-      </w:r>
-    </w:p>
-    <w:p>
-      <w:pPr>
-        <w:tabs>
-          <w:tab w:val="left" w:pos="2592"/>
-        </w:tabs>
-        <w:rPr>
-          <w:rFonts w:asciiTheme="minorBidi" w:hAnsiTheme="minorBidi"/>
-          <w:b/>
-          <w:bCs/>
-          <w:color w:val="44546A" w:themeColor="text2"/>
-          <w:sz w:val="28"/>
-          <w:szCs w:val="28"/>
-        </w:rPr>
-      </w:pPr>
-      <w:r>
-        <w:rPr>
-          <w:rFonts w:asciiTheme="minorBidi" w:hAnsiTheme="minorBidi"/>
-          <w:b/>
-          <w:bCs/>
-          <w:color w:val="44546A" w:themeColor="text2"/>
-          <w:sz w:val="28"/>
-          <w:szCs w:val="28"/>
-        </w:rPr>
-        <w:t xml:space="preserve">O usuário irá se cadastrar e informar (já estando logado) o seu nível dentro do jogo. Com isso é possível identificar com quais levels ele pode se conectar no nível atual, além de ter acesso a informações de outros jogadores, podendo identificar quais leveis são os mais vantajosos </w:t>
-      </w:r>
-      <w:r>
-        <w:rPr>
-          <w:rFonts w:asciiTheme="minorBidi" w:hAnsiTheme="minorBidi"/>
-          <w:b/>
-          <w:bCs/>
-          <w:color w:val="44546A" w:themeColor="text2"/>
-          <w:sz w:val="28"/>
-          <w:szCs w:val="28"/>
-        </w:rPr>
-        <w:t>para a interação online.</w:t>
-      </w:r>
-    </w:p>
-    <w:p>
-      <w:pPr>
-        <w:tabs>
-          <w:tab w:val="left" w:pos="2592"/>
-        </w:tabs>
-        <w:rPr>
-          <w:rFonts w:asciiTheme="minorBidi" w:hAnsiTheme="minorBidi"/>
-          <w:b/>
-          <w:bCs/>
-          <w:color w:val="44546A" w:themeColor="text2"/>
-          <w:sz w:val="28"/>
-          <w:szCs w:val="28"/>
-        </w:rPr>
-      </w:pPr>
-    </w:p>
-    <w:p>
-      <w:pPr>
-        <w:tabs>
-          <w:tab w:val="left" w:pos="2592"/>
-        </w:tabs>
-        <w:rPr>
-          <w:rFonts w:asciiTheme="minorBidi" w:hAnsiTheme="minorBidi"/>
-          <w:b/>
-          <w:bCs/>
-          <w:color w:val="4472C4" w:themeColor="accent1"/>
-          <w:sz w:val="36"/>
-          <w:szCs w:val="36"/>
-        </w:rPr>
-      </w:pPr>
-    </w:p>
-    <w:p>
-      <w:pPr>
-        <w:tabs>
-          <w:tab w:val="left" w:pos="2592"/>
-        </w:tabs>
-        <w:rPr>
-          <w:rFonts w:asciiTheme="minorBidi" w:hAnsiTheme="minorBidi"/>
-          <w:b/>
-          <w:bCs/>
-          <w:color w:val="4472C4" w:themeColor="accent1"/>
-          <w:sz w:val="36"/>
-          <w:szCs w:val="36"/>
-        </w:rPr>
-      </w:pPr>
-    </w:p>
-    <w:p>
-      <w:pPr>
-        <w:tabs>
-          <w:tab w:val="left" w:pos="2592"/>
-        </w:tabs>
-        <w:rPr>
-          <w:rFonts w:asciiTheme="minorBidi" w:hAnsiTheme="minorBidi"/>
-          <w:b/>
-          <w:bCs/>
-          <w:color w:val="4472C4" w:themeColor="accent1"/>
-          <w:sz w:val="36"/>
-          <w:szCs w:val="36"/>
-        </w:rPr>
-      </w:pPr>
-      <w:r>
-        <w:rPr>
-          <w:rFonts w:asciiTheme="minorBidi" w:hAnsiTheme="minorBidi"/>
-          <w:b/>
-          <w:bCs/>
-          <w:color w:val="4472C4" w:themeColor="accent1"/>
-          <w:sz w:val="36"/>
-          <w:szCs w:val="36"/>
-        </w:rPr>
-        <w:lastRenderedPageBreak/>
+      </w:pPr>
+    </w:p>
+    <w:p>
+      <w:pPr>
+        <w:tabs>
+          <w:tab w:val="left" w:pos="2592"/>
+        </w:tabs>
+        <w:rPr>
+          <w:rFonts w:asciiTheme="minorBidi" w:hAnsiTheme="minorBidi"/>
+          <w:b/>
+          <w:bCs/>
+          <w:color w:val="4472C4" w:themeColor="accent1"/>
+          <w:sz w:val="36"/>
+          <w:szCs w:val="36"/>
+        </w:rPr>
+      </w:pPr>
+    </w:p>
+    <w:p>
+      <w:pPr>
+        <w:tabs>
+          <w:tab w:val="left" w:pos="2592"/>
+        </w:tabs>
+        <w:rPr>
+          <w:rFonts w:asciiTheme="minorBidi" w:hAnsiTheme="minorBidi"/>
+          <w:b/>
+          <w:bCs/>
+          <w:color w:val="4472C4" w:themeColor="accent1"/>
+          <w:sz w:val="36"/>
+          <w:szCs w:val="36"/>
+        </w:rPr>
+      </w:pPr>
+    </w:p>
+    <w:p>
+      <w:pPr>
+        <w:tabs>
+          <w:tab w:val="left" w:pos="2592"/>
+        </w:tabs>
+        <w:rPr>
+          <w:rFonts w:asciiTheme="minorBidi" w:hAnsiTheme="minorBidi"/>
+          <w:b/>
+          <w:bCs/>
+          <w:color w:val="4472C4" w:themeColor="accent1"/>
+          <w:sz w:val="36"/>
+          <w:szCs w:val="36"/>
+        </w:rPr>
+      </w:pPr>
+      <w:r>
+        <w:rPr>
+          <w:rFonts w:asciiTheme="minorBidi" w:hAnsiTheme="minorBidi"/>
+          <w:b/>
+          <w:bCs/>
+          <w:color w:val="4472C4" w:themeColor="accent1"/>
+          <w:sz w:val="36"/>
+          <w:szCs w:val="36"/>
+        </w:rPr>
         <w:t xml:space="preserve">5. </w:t>
       </w:r>
       <w:r>
@@ -1765,31 +1955,7 @@
           <w:sz w:val="28"/>
           <w:szCs w:val="28"/>
         </w:rPr>
-        <w:t xml:space="preserve">O cliente deve possuir acesso </w:t>
-      </w:r>
-      <w:proofErr w:type="spellStart"/>
-      <w:r>
-        <w:rPr>
-          <w:rFonts w:asciiTheme="minorBidi" w:hAnsiTheme="minorBidi"/>
-          <w:b/>
-          <w:bCs/>
-          <w:color w:val="44546A" w:themeColor="text2"/>
-          <w:sz w:val="28"/>
-          <w:szCs w:val="28"/>
-        </w:rPr>
-        <w:t>a</w:t>
-      </w:r>
-      <w:proofErr w:type="spellEnd"/>
-      <w:r>
-        <w:rPr>
-          <w:rFonts w:asciiTheme="minorBidi" w:hAnsiTheme="minorBidi"/>
-          <w:b/>
-          <w:bCs/>
-          <w:color w:val="44546A" w:themeColor="text2"/>
-          <w:sz w:val="28"/>
-          <w:szCs w:val="28"/>
-        </w:rPr>
-        <w:t xml:space="preserve"> internet;</w:t>
+        <w:t>O cliente deve possuir acesso a internet;</w:t>
       </w:r>
     </w:p>
     <w:p>
@@ -1929,6 +2095,124 @@
 <file path=word/numbering.xml><?xml version="1.0" encoding="utf-8"?>
 <w:numbering xmlns:wpc="http://schemas.microsoft.com/office/word/2010/wordprocessingCanvas" xmlns:cx="http://schemas.microsoft.com/office/drawing/2014/chartex" xmlns:cx1="http://schemas.microsoft.com/office/drawing/2015/9/8/chartex" xmlns:cx2="http://schemas.microsoft.com/office/drawing/2015/10/21/chartex" xmlns:cx3="http://schemas.microsoft.com/office/drawing/2016/5/9/chartex" xmlns:cx4="http://schemas.microsoft.com/office/drawing/2016/5/10/chartex" xmlns:cx5="http://schemas.microsoft.com/office/drawing/2016/5/11/chartex" xmlns:cx6="http://schemas.microsoft.com/office/drawing/2016/5/12/chartex" xmlns:cx7="http://schemas.microsoft.com/office/drawing/2016/5/13/chartex" xmlns:cx8="http://schemas.microsoft.com/office/drawing/2016/5/14/chartex" xmlns:mc="http://schemas.openxmlformats.org/markup-compatibility/2006" xmlns:aink="http://schemas.microsoft.com/office/drawing/2016/ink" xmlns:am3d="http://schemas.microsoft.com/office/drawing/2017/model3d" xmlns:o="urn:schemas-microsoft-com:office:office" xmlns:oel="http://schemas.microsoft.com/office/2019/extlst" xmlns:r="http://schemas.openxmlformats.org/officeDocument/2006/relationships" xmlns:m="http://schemas.openxmlformats.org/officeDocument/2006/math" xmlns:v="urn:schemas-microsoft-com:vml" xmlns:wp14="http://schemas.microsoft.com/office/word/2010/wordprocessingDrawing" xmlns:wp="http://schemas.openxmlformats.org/drawingml/2006/wordprocessingDrawing" xmlns:w10="urn:schemas-microsoft-com:office:word" xmlns:w="http://schemas.openxmlformats.org/wordprocessingml/2006/main" xmlns:w14="http://schemas.microsoft.com/office/word/2010/wordml" xmlns:w15="http://schemas.microsoft.com/office/word/2012/wordml" xmlns:w16cex="http://schemas.microsoft.com/office/word/2018/wordml/cex" xmlns:w16cid="http://schemas.microsoft.com/office/word/2016/wordml/cid" xmlns:w16="http://schemas.microsoft.com/office/word/2018/wordml" xmlns:w16sdtdh="http://schemas.microsoft.com/office/word/2020/wordml/sdtdatahash" xmlns:w16se="http://schemas.microsoft.com/office/word/2015/wordml/symex" xmlns:wpg="http://schemas.microsoft.com/office/word/2010/wordprocessingGroup" xmlns:wpi="http://schemas.microsoft.com/office/word/2010/wordprocessingInk" xmlns:wne="http://schemas.microsoft.com/office/word/2006/wordml" xmlns:wps="http://schemas.microsoft.com/office/word/2010/wordprocessingShape" mc:Ignorable="w14 w15 w16se w16cid w16 w16cex w16sdtdh wp14">
   <w:abstractNum w:abstractNumId="0" w15:restartNumberingAfterBreak="0">
+    <w:nsid w:val="30085F46"/>
+    <w:multiLevelType w:val="hybridMultilevel"/>
+    <w:tmpl w:val="0B96CC3E"/>
+    <w:lvl w:ilvl="0" w:tplc="F88A4F86">
+      <w:start w:val="1"/>
+      <w:numFmt w:val="decimal"/>
+      <w:lvlText w:val="%1."/>
+      <w:lvlJc w:val="left"/>
+      <w:pPr>
+        <w:ind w:left="720" w:hanging="360"/>
+      </w:pPr>
+      <w:rPr>
+        <w:rFonts w:hint="default"/>
+        <w:b/>
+        <w:bCs/>
+        <w:color w:val="000000" w:themeColor="text1"/>
+        <w:sz w:val="36"/>
+        <w:szCs w:val="36"/>
+      </w:rPr>
+    </w:lvl>
+    <w:lvl w:ilvl="1" w:tplc="FFFFFFFF" w:tentative="1">
+      <w:start w:val="1"/>
+      <w:numFmt w:val="bullet"/>
+      <w:lvlText w:val="o"/>
+      <w:lvlJc w:val="left"/>
+      <w:pPr>
+        <w:ind w:left="1440" w:hanging="360"/>
+      </w:pPr>
+      <w:rPr>
+        <w:rFonts w:ascii="Courier New" w:hAnsi="Courier New" w:cs="Courier New" w:hint="default"/>
+      </w:rPr>
+    </w:lvl>
+    <w:lvl w:ilvl="2" w:tplc="FFFFFFFF" w:tentative="1">
+      <w:start w:val="1"/>
+      <w:numFmt w:val="bullet"/>
+      <w:lvlText w:val=""/>
+      <w:lvlJc w:val="left"/>
+      <w:pPr>
+        <w:ind w:left="2160" w:hanging="360"/>
+      </w:pPr>
+      <w:rPr>
+        <w:rFonts w:ascii="Wingdings" w:hAnsi="Wingdings" w:hint="default"/>
+      </w:rPr>
+    </w:lvl>
+    <w:lvl w:ilvl="3" w:tplc="FFFFFFFF" w:tentative="1">
+      <w:start w:val="1"/>
+      <w:numFmt w:val="bullet"/>
+      <w:lvlText w:val=""/>
+      <w:lvlJc w:val="left"/>
+      <w:pPr>
+        <w:ind w:left="2880" w:hanging="360"/>
+      </w:pPr>
+      <w:rPr>
+        <w:rFonts w:ascii="Symbol" w:hAnsi="Symbol" w:hint="default"/>
+      </w:rPr>
+    </w:lvl>
+    <w:lvl w:ilvl="4" w:tplc="FFFFFFFF" w:tentative="1">
+      <w:start w:val="1"/>
+      <w:numFmt w:val="bullet"/>
+      <w:lvlText w:val="o"/>
+      <w:lvlJc w:val="left"/>
+      <w:pPr>
+        <w:ind w:left="3600" w:hanging="360"/>
+      </w:pPr>
+      <w:rPr>
+        <w:rFonts w:ascii="Courier New" w:hAnsi="Courier New" w:cs="Courier New" w:hint="default"/>
+      </w:rPr>
+    </w:lvl>
+    <w:lvl w:ilvl="5" w:tplc="FFFFFFFF" w:tentative="1">
+      <w:start w:val="1"/>
+      <w:numFmt w:val="bullet"/>
+      <w:lvlText w:val=""/>
+      <w:lvlJc w:val="left"/>
+      <w:pPr>
+        <w:ind w:left="4320" w:hanging="360"/>
+      </w:pPr>
+      <w:rPr>
+        <w:rFonts w:ascii="Wingdings" w:hAnsi="Wingdings" w:hint="default"/>
+      </w:rPr>
+    </w:lvl>
+    <w:lvl w:ilvl="6" w:tplc="FFFFFFFF" w:tentative="1">
+      <w:start w:val="1"/>
+      <w:numFmt w:val="bullet"/>
+      <w:lvlText w:val=""/>
+      <w:lvlJc w:val="left"/>
+      <w:pPr>
+        <w:ind w:left="5040" w:hanging="360"/>
+      </w:pPr>
+      <w:rPr>
+        <w:rFonts w:ascii="Symbol" w:hAnsi="Symbol" w:hint="default"/>
+      </w:rPr>
+    </w:lvl>
+    <w:lvl w:ilvl="7" w:tplc="FFFFFFFF" w:tentative="1">
+      <w:start w:val="1"/>
+      <w:numFmt w:val="bullet"/>
+      <w:lvlText w:val="o"/>
+      <w:lvlJc w:val="left"/>
+      <w:pPr>
+        <w:ind w:left="5760" w:hanging="360"/>
+      </w:pPr>
+      <w:rPr>
+        <w:rFonts w:ascii="Courier New" w:hAnsi="Courier New" w:cs="Courier New" w:hint="default"/>
+      </w:rPr>
+    </w:lvl>
+    <w:lvl w:ilvl="8" w:tplc="FFFFFFFF" w:tentative="1">
+      <w:start w:val="1"/>
+      <w:numFmt w:val="bullet"/>
+      <w:lvlText w:val=""/>
+      <w:lvlJc w:val="left"/>
+      <w:pPr>
+        <w:ind w:left="6480" w:hanging="360"/>
+      </w:pPr>
+      <w:rPr>
+        <w:rFonts w:ascii="Wingdings" w:hAnsi="Wingdings" w:hint="default"/>
+      </w:rPr>
+    </w:lvl>
+  </w:abstractNum>
+  <w:abstractNum w:abstractNumId="1" w15:restartNumberingAfterBreak="0">
     <w:nsid w:val="3566454D"/>
     <w:multiLevelType w:val="hybridMultilevel"/>
     <w:tmpl w:val="BED4554A"/>
@@ -2014,7 +2298,206 @@
       </w:pPr>
     </w:lvl>
   </w:abstractNum>
-  <w:abstractNum w:abstractNumId="1" w15:restartNumberingAfterBreak="0">
+  <w:abstractNum w:abstractNumId="2" w15:restartNumberingAfterBreak="0">
+    <w:nsid w:val="5B7320D9"/>
+    <w:multiLevelType w:val="hybridMultilevel"/>
+    <w:tmpl w:val="C5C6F756"/>
+    <w:lvl w:ilvl="0" w:tplc="0416000F">
+      <w:start w:val="1"/>
+      <w:numFmt w:val="decimal"/>
+      <w:lvlText w:val="%1."/>
+      <w:lvlJc w:val="left"/>
+      <w:pPr>
+        <w:ind w:left="5676" w:hanging="360"/>
+      </w:pPr>
+    </w:lvl>
+    <w:lvl w:ilvl="1" w:tplc="04160019" w:tentative="1">
+      <w:start w:val="1"/>
+      <w:numFmt w:val="lowerLetter"/>
+      <w:lvlText w:val="%2."/>
+      <w:lvlJc w:val="left"/>
+      <w:pPr>
+        <w:ind w:left="6396" w:hanging="360"/>
+      </w:pPr>
+    </w:lvl>
+    <w:lvl w:ilvl="2" w:tplc="0416001B" w:tentative="1">
+      <w:start w:val="1"/>
+      <w:numFmt w:val="lowerRoman"/>
+      <w:lvlText w:val="%3."/>
+      <w:lvlJc w:val="right"/>
+      <w:pPr>
+        <w:ind w:left="7116" w:hanging="180"/>
+      </w:pPr>
+    </w:lvl>
+    <w:lvl w:ilvl="3" w:tplc="0416000F" w:tentative="1">
+      <w:start w:val="1"/>
+      <w:numFmt w:val="decimal"/>
+      <w:lvlText w:val="%4."/>
+      <w:lvlJc w:val="left"/>
+      <w:pPr>
+        <w:ind w:left="7836" w:hanging="360"/>
+      </w:pPr>
+    </w:lvl>
+    <w:lvl w:ilvl="4" w:tplc="04160019" w:tentative="1">
+      <w:start w:val="1"/>
+      <w:numFmt w:val="lowerLetter"/>
+      <w:lvlText w:val="%5."/>
+      <w:lvlJc w:val="left"/>
+      <w:pPr>
+        <w:ind w:left="8556" w:hanging="360"/>
+      </w:pPr>
+    </w:lvl>
+    <w:lvl w:ilvl="5" w:tplc="0416001B" w:tentative="1">
+      <w:start w:val="1"/>
+      <w:numFmt w:val="lowerRoman"/>
+      <w:lvlText w:val="%6."/>
+      <w:lvlJc w:val="right"/>
+      <w:pPr>
+        <w:ind w:left="9276" w:hanging="180"/>
+      </w:pPr>
+    </w:lvl>
+    <w:lvl w:ilvl="6" w:tplc="0416000F" w:tentative="1">
+      <w:start w:val="1"/>
+      <w:numFmt w:val="decimal"/>
+      <w:lvlText w:val="%7."/>
+      <w:lvlJc w:val="left"/>
+      <w:pPr>
+        <w:ind w:left="9996" w:hanging="360"/>
+      </w:pPr>
+    </w:lvl>
+    <w:lvl w:ilvl="7" w:tplc="04160019" w:tentative="1">
+      <w:start w:val="1"/>
+      <w:numFmt w:val="lowerLetter"/>
+      <w:lvlText w:val="%8."/>
+      <w:lvlJc w:val="left"/>
+      <w:pPr>
+        <w:ind w:left="10716" w:hanging="360"/>
+      </w:pPr>
+    </w:lvl>
+    <w:lvl w:ilvl="8" w:tplc="0416001B" w:tentative="1">
+      <w:start w:val="1"/>
+      <w:numFmt w:val="lowerRoman"/>
+      <w:lvlText w:val="%9."/>
+      <w:lvlJc w:val="right"/>
+      <w:pPr>
+        <w:ind w:left="11436" w:hanging="180"/>
+      </w:pPr>
+    </w:lvl>
+  </w:abstractNum>
+  <w:abstractNum w:abstractNumId="3" w15:restartNumberingAfterBreak="0">
+    <w:nsid w:val="6E405CC0"/>
+    <w:multiLevelType w:val="hybridMultilevel"/>
+    <w:tmpl w:val="FBB88ED2"/>
+    <w:lvl w:ilvl="0" w:tplc="04160001">
+      <w:start w:val="1"/>
+      <w:numFmt w:val="bullet"/>
+      <w:lvlText w:val=""/>
+      <w:lvlJc w:val="left"/>
+      <w:pPr>
+        <w:ind w:left="720" w:hanging="360"/>
+      </w:pPr>
+      <w:rPr>
+        <w:rFonts w:ascii="Symbol" w:hAnsi="Symbol" w:hint="default"/>
+      </w:rPr>
+    </w:lvl>
+    <w:lvl w:ilvl="1" w:tplc="04160003" w:tentative="1">
+      <w:start w:val="1"/>
+      <w:numFmt w:val="bullet"/>
+      <w:lvlText w:val="o"/>
+      <w:lvlJc w:val="left"/>
+      <w:pPr>
+        <w:ind w:left="1440" w:hanging="360"/>
+      </w:pPr>
+      <w:rPr>
+        <w:rFonts w:ascii="Courier New" w:hAnsi="Courier New" w:cs="Courier New" w:hint="default"/>
+      </w:rPr>
+    </w:lvl>
+    <w:lvl w:ilvl="2" w:tplc="04160005" w:tentative="1">
+      <w:start w:val="1"/>
+      <w:numFmt w:val="bullet"/>
+      <w:lvlText w:val=""/>
+      <w:lvlJc w:val="left"/>
+      <w:pPr>
+        <w:ind w:left="2160" w:hanging="360"/>
+      </w:pPr>
+      <w:rPr>
+        <w:rFonts w:ascii="Wingdings" w:hAnsi="Wingdings" w:hint="default"/>
+      </w:rPr>
+    </w:lvl>
+    <w:lvl w:ilvl="3" w:tplc="04160001" w:tentative="1">
+      <w:start w:val="1"/>
+      <w:numFmt w:val="bullet"/>
+      <w:lvlText w:val=""/>
+      <w:lvlJc w:val="left"/>
+      <w:pPr>
+        <w:ind w:left="2880" w:hanging="360"/>
+      </w:pPr>
+      <w:rPr>
+        <w:rFonts w:ascii="Symbol" w:hAnsi="Symbol" w:hint="default"/>
+      </w:rPr>
+    </w:lvl>
+    <w:lvl w:ilvl="4" w:tplc="04160003" w:tentative="1">
+      <w:start w:val="1"/>
+      <w:numFmt w:val="bullet"/>
+      <w:lvlText w:val="o"/>
+      <w:lvlJc w:val="left"/>
+      <w:pPr>
+        <w:ind w:left="3600" w:hanging="360"/>
+      </w:pPr>
+      <w:rPr>
+        <w:rFonts w:ascii="Courier New" w:hAnsi="Courier New" w:cs="Courier New" w:hint="default"/>
+      </w:rPr>
+    </w:lvl>
+    <w:lvl w:ilvl="5" w:tplc="04160005" w:tentative="1">
+      <w:start w:val="1"/>
+      <w:numFmt w:val="bullet"/>
+      <w:lvlText w:val=""/>
+      <w:lvlJc w:val="left"/>
+      <w:pPr>
+        <w:ind w:left="4320" w:hanging="360"/>
+      </w:pPr>
+      <w:rPr>
+        <w:rFonts w:ascii="Wingdings" w:hAnsi="Wingdings" w:hint="default"/>
+      </w:rPr>
+    </w:lvl>
+    <w:lvl w:ilvl="6" w:tplc="04160001" w:tentative="1">
+      <w:start w:val="1"/>
+      <w:numFmt w:val="bullet"/>
+      <w:lvlText w:val=""/>
+      <w:lvlJc w:val="left"/>
+      <w:pPr>
+        <w:ind w:left="5040" w:hanging="360"/>
+      </w:pPr>
+      <w:rPr>
+        <w:rFonts w:ascii="Symbol" w:hAnsi="Symbol" w:hint="default"/>
+      </w:rPr>
+    </w:lvl>
+    <w:lvl w:ilvl="7" w:tplc="04160003" w:tentative="1">
+      <w:start w:val="1"/>
+      <w:numFmt w:val="bullet"/>
+      <w:lvlText w:val="o"/>
+      <w:lvlJc w:val="left"/>
+      <w:pPr>
+        <w:ind w:left="5760" w:hanging="360"/>
+      </w:pPr>
+      <w:rPr>
+        <w:rFonts w:ascii="Courier New" w:hAnsi="Courier New" w:cs="Courier New" w:hint="default"/>
+      </w:rPr>
+    </w:lvl>
+    <w:lvl w:ilvl="8" w:tplc="04160005" w:tentative="1">
+      <w:start w:val="1"/>
+      <w:numFmt w:val="bullet"/>
+      <w:lvlText w:val=""/>
+      <w:lvlJc w:val="left"/>
+      <w:pPr>
+        <w:ind w:left="6480" w:hanging="360"/>
+      </w:pPr>
+      <w:rPr>
+        <w:rFonts w:ascii="Wingdings" w:hAnsi="Wingdings" w:hint="default"/>
+      </w:rPr>
+    </w:lvl>
+  </w:abstractNum>
+  <w:abstractNum w:abstractNumId="4" w15:restartNumberingAfterBreak="0">
     <w:nsid w:val="71B21860"/>
     <w:multiLevelType w:val="hybridMultilevel"/>
     <w:tmpl w:val="8D5453E6"/>
@@ -2128,10 +2611,19 @@
     </w:lvl>
   </w:abstractNum>
   <w:num w:numId="1" w16cid:durableId="599800436">
-    <w:abstractNumId w:val="0"/>
+    <w:abstractNumId w:val="1"/>
   </w:num>
   <w:num w:numId="2" w16cid:durableId="1919702925">
-    <w:abstractNumId w:val="1"/>
+    <w:abstractNumId w:val="4"/>
+  </w:num>
+  <w:num w:numId="3" w16cid:durableId="1573739938">
+    <w:abstractNumId w:val="2"/>
+  </w:num>
+  <w:num w:numId="4" w16cid:durableId="42483768">
+    <w:abstractNumId w:val="3"/>
+  </w:num>
+  <w:num w:numId="5" w16cid:durableId="1000038967">
+    <w:abstractNumId w:val="0"/>
   </w:num>
 </w:numbering>
 </file>

</xml_diff>